<commit_message>
added examples of misclassifications
</commit_message>
<xml_diff>
--- a/CapstoneP2/ReportOuts/SensorProjectFinalResults.docx
+++ b/CapstoneP2/ReportOuts/SensorProjectFinalResults.docx
@@ -118,9 +118,22 @@
         <w:t>In this paper, the focus will be classification of faulty components using sensor data in manufacturing machinery.</w:t>
       </w:r>
       <w:r>
-        <w:t xml:space="preserve">  The classic approach is typically creating a set of features through a process called feature engineering.  The contemporary approach is to use 1D CNN.  Both techniques will be used in this paper and the results compared.</w:t>
-      </w:r>
-    </w:p>
+        <w:t xml:space="preserve">  </w:t>
+      </w:r>
+      <w:r>
+        <w:t xml:space="preserve">Feature engineering is the heart of the classic approach to signal processing and machine learning using features extracted from the output of the Fast Fourier Transform and Discrete Wavelet Transform for this paper.  </w:t>
+      </w:r>
+      <w:r>
+        <w:t>The contemporary approach is to use 1D CNN</w:t>
+      </w:r>
+      <w:r>
+        <w:t xml:space="preserve"> and raw signals as input to the 1D CNN model</w:t>
+      </w:r>
+      <w:r>
+        <w:t>.  Both techniques will be used in this paper and the results compared.</w:t>
+      </w:r>
+    </w:p>
+    <w:p/>
     <w:sdt>
       <w:sdtPr>
         <w:rPr>
@@ -168,7 +181,7 @@
           <w:r>
             <w:fldChar w:fldCharType="separate"/>
           </w:r>
-          <w:hyperlink w:anchor="_Toc31968092" w:history="1">
+          <w:hyperlink w:anchor="_Toc32312813" w:history="1">
             <w:r>
               <w:rPr>
                 <w:rStyle w:val="Hyperlink"/>
@@ -210,7 +223,7 @@
                 <w:noProof/>
                 <w:webHidden/>
               </w:rPr>
-              <w:instrText xml:space="preserve"> PAGEREF _Toc31968092 \h </w:instrText>
+              <w:instrText xml:space="preserve"> PAGEREF _Toc32312813 \h </w:instrText>
             </w:r>
             <w:r>
               <w:rPr>
@@ -249,7 +262,7 @@
               <w:noProof/>
             </w:rPr>
           </w:pPr>
-          <w:hyperlink w:anchor="_Toc31968093" w:history="1">
+          <w:hyperlink w:anchor="_Toc32312814" w:history="1">
             <w:r>
               <w:rPr>
                 <w:rStyle w:val="Hyperlink"/>
@@ -290,7 +303,7 @@
                 <w:noProof/>
                 <w:webHidden/>
               </w:rPr>
-              <w:instrText xml:space="preserve"> PAGEREF _Toc31968093 \h </w:instrText>
+              <w:instrText xml:space="preserve"> PAGEREF _Toc32312814 \h </w:instrText>
             </w:r>
             <w:r>
               <w:rPr>
@@ -329,7 +342,7 @@
               <w:noProof/>
             </w:rPr>
           </w:pPr>
-          <w:hyperlink w:anchor="_Toc31968094" w:history="1">
+          <w:hyperlink w:anchor="_Toc32312815" w:history="1">
             <w:r>
               <w:rPr>
                 <w:rStyle w:val="Hyperlink"/>
@@ -371,7 +384,7 @@
                 <w:noProof/>
                 <w:webHidden/>
               </w:rPr>
-              <w:instrText xml:space="preserve"> PAGEREF _Toc31968094 \h </w:instrText>
+              <w:instrText xml:space="preserve"> PAGEREF _Toc32312815 \h </w:instrText>
             </w:r>
             <w:r>
               <w:rPr>
@@ -410,7 +423,7 @@
               <w:noProof/>
             </w:rPr>
           </w:pPr>
-          <w:hyperlink w:anchor="_Toc31968095" w:history="1">
+          <w:hyperlink w:anchor="_Toc32312816" w:history="1">
             <w:r>
               <w:rPr>
                 <w:rStyle w:val="Hyperlink"/>
@@ -452,7 +465,7 @@
                 <w:noProof/>
                 <w:webHidden/>
               </w:rPr>
-              <w:instrText xml:space="preserve"> PAGEREF _Toc31968095 \h </w:instrText>
+              <w:instrText xml:space="preserve"> PAGEREF _Toc32312816 \h </w:instrText>
             </w:r>
             <w:r>
               <w:rPr>
@@ -491,7 +504,7 @@
               <w:noProof/>
             </w:rPr>
           </w:pPr>
-          <w:hyperlink w:anchor="_Toc31968096" w:history="1">
+          <w:hyperlink w:anchor="_Toc32312817" w:history="1">
             <w:r>
               <w:rPr>
                 <w:rStyle w:val="Hyperlink"/>
@@ -533,7 +546,7 @@
                 <w:noProof/>
                 <w:webHidden/>
               </w:rPr>
-              <w:instrText xml:space="preserve"> PAGEREF _Toc31968096 \h </w:instrText>
+              <w:instrText xml:space="preserve"> PAGEREF _Toc32312817 \h </w:instrText>
             </w:r>
             <w:r>
               <w:rPr>
@@ -572,7 +585,7 @@
               <w:noProof/>
             </w:rPr>
           </w:pPr>
-          <w:hyperlink w:anchor="_Toc31968097" w:history="1">
+          <w:hyperlink w:anchor="_Toc32312818" w:history="1">
             <w:r>
               <w:rPr>
                 <w:rStyle w:val="Hyperlink"/>
@@ -613,7 +626,7 @@
                 <w:noProof/>
                 <w:webHidden/>
               </w:rPr>
-              <w:instrText xml:space="preserve"> PAGEREF _Toc31968097 \h </w:instrText>
+              <w:instrText xml:space="preserve"> PAGEREF _Toc32312818 \h </w:instrText>
             </w:r>
             <w:r>
               <w:rPr>
@@ -652,7 +665,7 @@
               <w:noProof/>
             </w:rPr>
           </w:pPr>
-          <w:hyperlink w:anchor="_Toc31968098" w:history="1">
+          <w:hyperlink w:anchor="_Toc32312819" w:history="1">
             <w:r>
               <w:rPr>
                 <w:rStyle w:val="Hyperlink"/>
@@ -694,7 +707,7 @@
                 <w:noProof/>
                 <w:webHidden/>
               </w:rPr>
-              <w:instrText xml:space="preserve"> PAGEREF _Toc31968098 \h </w:instrText>
+              <w:instrText xml:space="preserve"> PAGEREF _Toc32312819 \h </w:instrText>
             </w:r>
             <w:r>
               <w:rPr>
@@ -733,7 +746,7 @@
               <w:noProof/>
             </w:rPr>
           </w:pPr>
-          <w:hyperlink w:anchor="_Toc31968099" w:history="1">
+          <w:hyperlink w:anchor="_Toc32312820" w:history="1">
             <w:r>
               <w:rPr>
                 <w:rStyle w:val="Hyperlink"/>
@@ -775,7 +788,7 @@
                 <w:noProof/>
                 <w:webHidden/>
               </w:rPr>
-              <w:instrText xml:space="preserve"> PAGEREF _Toc31968099 \h </w:instrText>
+              <w:instrText xml:space="preserve"> PAGEREF _Toc32312820 \h </w:instrText>
             </w:r>
             <w:r>
               <w:rPr>
@@ -818,7 +831,7 @@
               <w:noProof/>
             </w:rPr>
           </w:pPr>
-          <w:hyperlink w:anchor="_Toc31968100" w:history="1">
+          <w:hyperlink w:anchor="_Toc32312821" w:history="1">
             <w:r>
               <w:rPr>
                 <w:rStyle w:val="Hyperlink"/>
@@ -860,7 +873,7 @@
                 <w:noProof/>
                 <w:webHidden/>
               </w:rPr>
-              <w:instrText xml:space="preserve"> PAGEREF _Toc31968100 \h </w:instrText>
+              <w:instrText xml:space="preserve"> PAGEREF _Toc32312821 \h </w:instrText>
             </w:r>
             <w:r>
               <w:rPr>
@@ -903,7 +916,7 @@
               <w:noProof/>
             </w:rPr>
           </w:pPr>
-          <w:hyperlink w:anchor="_Toc31968101" w:history="1">
+          <w:hyperlink w:anchor="_Toc32312822" w:history="1">
             <w:r>
               <w:rPr>
                 <w:rStyle w:val="Hyperlink"/>
@@ -945,7 +958,7 @@
                 <w:noProof/>
                 <w:webHidden/>
               </w:rPr>
-              <w:instrText xml:space="preserve"> PAGEREF _Toc31968101 \h </w:instrText>
+              <w:instrText xml:space="preserve"> PAGEREF _Toc32312822 \h </w:instrText>
             </w:r>
             <w:r>
               <w:rPr>
@@ -988,7 +1001,7 @@
               <w:noProof/>
             </w:rPr>
           </w:pPr>
-          <w:hyperlink w:anchor="_Toc31968102" w:history="1">
+          <w:hyperlink w:anchor="_Toc32312823" w:history="1">
             <w:r>
               <w:rPr>
                 <w:rStyle w:val="Hyperlink"/>
@@ -1030,7 +1043,7 @@
                 <w:noProof/>
                 <w:webHidden/>
               </w:rPr>
-              <w:instrText xml:space="preserve"> PAGEREF _Toc31968102 \h </w:instrText>
+              <w:instrText xml:space="preserve"> PAGEREF _Toc32312823 \h </w:instrText>
             </w:r>
             <w:r>
               <w:rPr>
@@ -1069,7 +1082,7 @@
               <w:noProof/>
             </w:rPr>
           </w:pPr>
-          <w:hyperlink w:anchor="_Toc31968103" w:history="1">
+          <w:hyperlink w:anchor="_Toc32312824" w:history="1">
             <w:r>
               <w:rPr>
                 <w:rStyle w:val="Hyperlink"/>
@@ -1111,7 +1124,7 @@
                 <w:noProof/>
                 <w:webHidden/>
               </w:rPr>
-              <w:instrText xml:space="preserve"> PAGEREF _Toc31968103 \h </w:instrText>
+              <w:instrText xml:space="preserve"> PAGEREF _Toc32312824 \h </w:instrText>
             </w:r>
             <w:r>
               <w:rPr>
@@ -1131,7 +1144,7 @@
                 <w:noProof/>
                 <w:webHidden/>
               </w:rPr>
-              <w:t>16</w:t>
+              <w:t>18</w:t>
             </w:r>
             <w:r>
               <w:rPr>
@@ -1150,7 +1163,7 @@
               <w:noProof/>
             </w:rPr>
           </w:pPr>
-          <w:hyperlink w:anchor="_Toc31968104" w:history="1">
+          <w:hyperlink w:anchor="_Toc32312825" w:history="1">
             <w:r>
               <w:rPr>
                 <w:rStyle w:val="Hyperlink"/>
@@ -1192,7 +1205,7 @@
                 <w:noProof/>
                 <w:webHidden/>
               </w:rPr>
-              <w:instrText xml:space="preserve"> PAGEREF _Toc31968104 \h </w:instrText>
+              <w:instrText xml:space="preserve"> PAGEREF _Toc32312825 \h </w:instrText>
             </w:r>
             <w:r>
               <w:rPr>
@@ -1212,7 +1225,7 @@
                 <w:noProof/>
                 <w:webHidden/>
               </w:rPr>
-              <w:t>17</w:t>
+              <w:t>18</w:t>
             </w:r>
             <w:r>
               <w:rPr>
@@ -1231,7 +1244,7 @@
               <w:noProof/>
             </w:rPr>
           </w:pPr>
-          <w:hyperlink w:anchor="_Toc31968105" w:history="1">
+          <w:hyperlink w:anchor="_Toc32312826" w:history="1">
             <w:r>
               <w:rPr>
                 <w:rStyle w:val="Hyperlink"/>
@@ -1273,7 +1286,7 @@
                 <w:noProof/>
                 <w:webHidden/>
               </w:rPr>
-              <w:instrText xml:space="preserve"> PAGEREF _Toc31968105 \h </w:instrText>
+              <w:instrText xml:space="preserve"> PAGEREF _Toc32312826 \h </w:instrText>
             </w:r>
             <w:r>
               <w:rPr>
@@ -1293,7 +1306,7 @@
                 <w:noProof/>
                 <w:webHidden/>
               </w:rPr>
-              <w:t>17</w:t>
+              <w:t>18</w:t>
             </w:r>
             <w:r>
               <w:rPr>
@@ -1312,7 +1325,7 @@
               <w:noProof/>
             </w:rPr>
           </w:pPr>
-          <w:hyperlink w:anchor="_Toc31968106" w:history="1">
+          <w:hyperlink w:anchor="_Toc32312827" w:history="1">
             <w:r>
               <w:rPr>
                 <w:rStyle w:val="Hyperlink"/>
@@ -1353,7 +1366,7 @@
                 <w:noProof/>
                 <w:webHidden/>
               </w:rPr>
-              <w:instrText xml:space="preserve"> PAGEREF _Toc31968106 \h </w:instrText>
+              <w:instrText xml:space="preserve"> PAGEREF _Toc32312827 \h </w:instrText>
             </w:r>
             <w:r>
               <w:rPr>
@@ -1373,7 +1386,7 @@
                 <w:noProof/>
                 <w:webHidden/>
               </w:rPr>
-              <w:t>18</w:t>
+              <w:t>19</w:t>
             </w:r>
             <w:r>
               <w:rPr>
@@ -1409,7 +1422,7 @@
           <w:shd w:val="clear" w:color="auto" w:fill="FFFFFF"/>
         </w:rPr>
       </w:pPr>
-      <w:bookmarkStart w:id="0" w:name="_Toc31968092"/>
+      <w:bookmarkStart w:id="0" w:name="_Toc32312813"/>
       <w:r>
         <w:rPr>
           <w:shd w:val="clear" w:color="auto" w:fill="FFFFFF"/>
@@ -2147,17 +2160,15 @@
           <w:color w:val="000000" w:themeColor="text1"/>
           <w:shd w:val="clear" w:color="auto" w:fill="FFFFFF"/>
         </w:rPr>
-        <w:t xml:space="preserve">an </w:t>
-      </w:r>
-      <w:bookmarkStart w:id="1" w:name="_GoBack"/>
-      <w:bookmarkEnd w:id="1"/>
+        <w:t xml:space="preserve">an understanding of </w:t>
+      </w:r>
       <w:r>
         <w:rPr>
           <w:rFonts w:cstheme="minorHAnsi"/>
           <w:color w:val="000000" w:themeColor="text1"/>
           <w:shd w:val="clear" w:color="auto" w:fill="FFFFFF"/>
         </w:rPr>
-        <w:t xml:space="preserve">understanding of </w:t>
+        <w:t xml:space="preserve">domain </w:t>
       </w:r>
       <w:r>
         <w:rPr>
@@ -2165,7 +2176,7 @@
           <w:color w:val="000000" w:themeColor="text1"/>
           <w:shd w:val="clear" w:color="auto" w:fill="FFFFFF"/>
         </w:rPr>
-        <w:t xml:space="preserve">domain </w:t>
+        <w:t>signal</w:t>
       </w:r>
       <w:r>
         <w:rPr>
@@ -2173,7 +2184,7 @@
           <w:color w:val="000000" w:themeColor="text1"/>
           <w:shd w:val="clear" w:color="auto" w:fill="FFFFFF"/>
         </w:rPr>
-        <w:t>signal</w:t>
+        <w:t xml:space="preserve"> </w:t>
       </w:r>
       <w:r>
         <w:rPr>
@@ -2181,7 +2192,7 @@
           <w:color w:val="000000" w:themeColor="text1"/>
           <w:shd w:val="clear" w:color="auto" w:fill="FFFFFF"/>
         </w:rPr>
-        <w:t xml:space="preserve"> </w:t>
+        <w:t xml:space="preserve">theory </w:t>
       </w:r>
       <w:r>
         <w:rPr>
@@ -2189,7 +2200,7 @@
           <w:color w:val="000000" w:themeColor="text1"/>
           <w:shd w:val="clear" w:color="auto" w:fill="FFFFFF"/>
         </w:rPr>
-        <w:t xml:space="preserve">theory </w:t>
+        <w:t xml:space="preserve">is required for </w:t>
       </w:r>
       <w:r>
         <w:rPr>
@@ -2197,7 +2208,7 @@
           <w:color w:val="000000" w:themeColor="text1"/>
           <w:shd w:val="clear" w:color="auto" w:fill="FFFFFF"/>
         </w:rPr>
-        <w:t xml:space="preserve">is required for </w:t>
+        <w:t>classic</w:t>
       </w:r>
       <w:r>
         <w:rPr>
@@ -2205,6 +2216,30 @@
           <w:color w:val="000000" w:themeColor="text1"/>
           <w:shd w:val="clear" w:color="auto" w:fill="FFFFFF"/>
         </w:rPr>
+        <w:t xml:space="preserve"> methods while very little knowledge of </w:t>
+      </w:r>
+      <w:r>
+        <w:rPr>
+          <w:rFonts w:cstheme="minorHAnsi"/>
+          <w:color w:val="000000" w:themeColor="text1"/>
+          <w:shd w:val="clear" w:color="auto" w:fill="FFFFFF"/>
+        </w:rPr>
+        <w:t>signal theory</w:t>
+      </w:r>
+      <w:r>
+        <w:rPr>
+          <w:rFonts w:cstheme="minorHAnsi"/>
+          <w:color w:val="000000" w:themeColor="text1"/>
+          <w:shd w:val="clear" w:color="auto" w:fill="FFFFFF"/>
+        </w:rPr>
+        <w:t xml:space="preserve"> is needed for 1D CNN.  However, understanding the results and improving results based on the data is much easier with </w:t>
+      </w:r>
+      <w:r>
+        <w:rPr>
+          <w:rFonts w:cstheme="minorHAnsi"/>
+          <w:color w:val="000000" w:themeColor="text1"/>
+          <w:shd w:val="clear" w:color="auto" w:fill="FFFFFF"/>
+        </w:rPr>
         <w:t>classic</w:t>
       </w:r>
       <w:r>
@@ -2213,7 +2248,7 @@
           <w:color w:val="000000" w:themeColor="text1"/>
           <w:shd w:val="clear" w:color="auto" w:fill="FFFFFF"/>
         </w:rPr>
-        <w:t xml:space="preserve"> methods while very little knowledge of </w:t>
+        <w:t xml:space="preserve"> methods </w:t>
       </w:r>
       <w:r>
         <w:rPr>
@@ -2221,7 +2256,7 @@
           <w:color w:val="000000" w:themeColor="text1"/>
           <w:shd w:val="clear" w:color="auto" w:fill="FFFFFF"/>
         </w:rPr>
-        <w:t>signal theory</w:t>
+        <w:t xml:space="preserve">due to requirements of </w:t>
       </w:r>
       <w:r>
         <w:rPr>
@@ -2229,7 +2264,7 @@
           <w:color w:val="000000" w:themeColor="text1"/>
           <w:shd w:val="clear" w:color="auto" w:fill="FFFFFF"/>
         </w:rPr>
-        <w:t xml:space="preserve"> is needed for 1D CNN.  However, understanding the results and improving results based on the data is much easier with </w:t>
+        <w:t>having domain knowledge.</w:t>
       </w:r>
       <w:r>
         <w:rPr>
@@ -2237,6 +2272,14 @@
           <w:color w:val="000000" w:themeColor="text1"/>
           <w:shd w:val="clear" w:color="auto" w:fill="FFFFFF"/>
         </w:rPr>
+        <w:t xml:space="preserve">  Two- and three-dimensional CNN often required large amounts of data for training; however, 1D CNN required about the same amount of data as </w:t>
+      </w:r>
+      <w:r>
+        <w:rPr>
+          <w:rFonts w:cstheme="minorHAnsi"/>
+          <w:color w:val="000000" w:themeColor="text1"/>
+          <w:shd w:val="clear" w:color="auto" w:fill="FFFFFF"/>
+        </w:rPr>
         <w:t>classic</w:t>
       </w:r>
       <w:r>
@@ -2245,7 +2288,7 @@
           <w:color w:val="000000" w:themeColor="text1"/>
           <w:shd w:val="clear" w:color="auto" w:fill="FFFFFF"/>
         </w:rPr>
-        <w:t xml:space="preserve"> methods </w:t>
+        <w:t xml:space="preserve"> methods.  This makes it very attractive as an alternative to the </w:t>
       </w:r>
       <w:r>
         <w:rPr>
@@ -2253,7 +2296,7 @@
           <w:color w:val="000000" w:themeColor="text1"/>
           <w:shd w:val="clear" w:color="auto" w:fill="FFFFFF"/>
         </w:rPr>
-        <w:t xml:space="preserve">due to requirements of </w:t>
+        <w:t>classic</w:t>
       </w:r>
       <w:r>
         <w:rPr>
@@ -2261,46 +2304,6 @@
           <w:color w:val="000000" w:themeColor="text1"/>
           <w:shd w:val="clear" w:color="auto" w:fill="FFFFFF"/>
         </w:rPr>
-        <w:t>having domain knowledge.</w:t>
-      </w:r>
-      <w:r>
-        <w:rPr>
-          <w:rFonts w:cstheme="minorHAnsi"/>
-          <w:color w:val="000000" w:themeColor="text1"/>
-          <w:shd w:val="clear" w:color="auto" w:fill="FFFFFF"/>
-        </w:rPr>
-        <w:t xml:space="preserve">  Two- and three-dimensional CNN often required large amounts of data for training; however, 1D CNN required about the same amount of data as </w:t>
-      </w:r>
-      <w:r>
-        <w:rPr>
-          <w:rFonts w:cstheme="minorHAnsi"/>
-          <w:color w:val="000000" w:themeColor="text1"/>
-          <w:shd w:val="clear" w:color="auto" w:fill="FFFFFF"/>
-        </w:rPr>
-        <w:t>classic</w:t>
-      </w:r>
-      <w:r>
-        <w:rPr>
-          <w:rFonts w:cstheme="minorHAnsi"/>
-          <w:color w:val="000000" w:themeColor="text1"/>
-          <w:shd w:val="clear" w:color="auto" w:fill="FFFFFF"/>
-        </w:rPr>
-        <w:t xml:space="preserve"> methods.  This makes it very attractive as an alternative to the </w:t>
-      </w:r>
-      <w:r>
-        <w:rPr>
-          <w:rFonts w:cstheme="minorHAnsi"/>
-          <w:color w:val="000000" w:themeColor="text1"/>
-          <w:shd w:val="clear" w:color="auto" w:fill="FFFFFF"/>
-        </w:rPr>
-        <w:t>classic</w:t>
-      </w:r>
-      <w:r>
-        <w:rPr>
-          <w:rFonts w:cstheme="minorHAnsi"/>
-          <w:color w:val="000000" w:themeColor="text1"/>
-          <w:shd w:val="clear" w:color="auto" w:fill="FFFFFF"/>
-        </w:rPr>
         <w:t xml:space="preserve"> methods. </w:t>
       </w:r>
     </w:p>
@@ -2313,12 +2316,12 @@
       <w:pPr>
         <w:pStyle w:val="Heading1"/>
       </w:pPr>
-      <w:bookmarkStart w:id="2" w:name="_Toc31968093"/>
+      <w:bookmarkStart w:id="1" w:name="_Toc32312814"/>
       <w:r>
         <w:lastRenderedPageBreak/>
         <w:t>Introduction</w:t>
       </w:r>
-      <w:bookmarkEnd w:id="2"/>
+      <w:bookmarkEnd w:id="1"/>
     </w:p>
     <w:p>
       <w:pPr>
@@ -3292,14 +3295,14 @@
           <w:shd w:val="clear" w:color="auto" w:fill="FFFFFF"/>
         </w:rPr>
       </w:pPr>
-      <w:bookmarkStart w:id="3" w:name="_Toc31968094"/>
+      <w:bookmarkStart w:id="2" w:name="_Toc32312815"/>
       <w:r>
         <w:rPr>
           <w:shd w:val="clear" w:color="auto" w:fill="FFFFFF"/>
         </w:rPr>
         <w:t>Data Acquisition and Exploratory Data Analysis</w:t>
       </w:r>
-      <w:bookmarkEnd w:id="3"/>
+      <w:bookmarkEnd w:id="2"/>
     </w:p>
     <w:p>
       <w:pPr>
@@ -4019,7 +4022,7 @@
           <w:shd w:val="clear" w:color="auto" w:fill="FFFFFF"/>
         </w:rPr>
       </w:pPr>
-      <w:bookmarkStart w:id="4" w:name="_Toc31968095"/>
+      <w:bookmarkStart w:id="3" w:name="_Toc32312816"/>
       <w:r>
         <w:rPr>
           <w:shd w:val="clear" w:color="auto" w:fill="FFFFFF"/>
@@ -4039,7 +4042,7 @@
         </w:rPr>
         <w:t xml:space="preserve"> Feature Extraction</w:t>
       </w:r>
-      <w:bookmarkEnd w:id="4"/>
+      <w:bookmarkEnd w:id="3"/>
     </w:p>
     <w:p>
       <w:pPr>
@@ -4868,7 +4871,7 @@
               <w:color w:val="222222"/>
               <w:shd w:val="clear" w:color="auto" w:fill="FFFFFF"/>
             </w:rPr>
-            <w:instrText xml:space="preserve"> CITATION Ahm18 \l 1033 </w:instrText>
+            <w:instrText xml:space="preserve">CITATION Ahm18 \l 1033 </w:instrText>
           </w:r>
           <w:r>
             <w:rPr>
@@ -5112,23 +5115,21 @@
         </w:rPr>
         <w:t xml:space="preserve">  The top n peaks </w:t>
       </w:r>
-      <w:proofErr w:type="gramStart"/>
-      <w:r>
-        <w:rPr>
-          <w:rFonts w:eastAsiaTheme="minorEastAsia" w:cstheme="minorHAnsi"/>
-          <w:color w:val="222222"/>
-          <w:shd w:val="clear" w:color="auto" w:fill="FFFFFF"/>
-        </w:rPr>
-        <w:t>is</w:t>
-      </w:r>
-      <w:proofErr w:type="gramEnd"/>
-      <w:r>
-        <w:rPr>
-          <w:rFonts w:eastAsiaTheme="minorEastAsia" w:cstheme="minorHAnsi"/>
-          <w:color w:val="222222"/>
-          <w:shd w:val="clear" w:color="auto" w:fill="FFFFFF"/>
-        </w:rPr>
-        <w:t xml:space="preserve"> a tuning parameter.</w:t>
+      <w:r>
+        <w:rPr>
+          <w:rFonts w:eastAsiaTheme="minorEastAsia" w:cstheme="minorHAnsi"/>
+          <w:color w:val="222222"/>
+          <w:shd w:val="clear" w:color="auto" w:fill="FFFFFF"/>
+        </w:rPr>
+        <w:t xml:space="preserve">approach is </w:t>
+      </w:r>
+      <w:r>
+        <w:rPr>
+          <w:rFonts w:eastAsiaTheme="minorEastAsia" w:cstheme="minorHAnsi"/>
+          <w:color w:val="222222"/>
+          <w:shd w:val="clear" w:color="auto" w:fill="FFFFFF"/>
+        </w:rPr>
+        <w:t>a tuning parameter.</w:t>
       </w:r>
     </w:p>
     <w:p>
@@ -5148,14 +5149,14 @@
           <w:shd w:val="clear" w:color="auto" w:fill="FFFFFF"/>
         </w:rPr>
       </w:pPr>
-      <w:bookmarkStart w:id="5" w:name="_Toc31968096"/>
+      <w:bookmarkStart w:id="4" w:name="_Toc32312817"/>
       <w:r>
         <w:rPr>
           <w:shd w:val="clear" w:color="auto" w:fill="FFFFFF"/>
         </w:rPr>
         <w:t>Discrete Wavelet Transform Feature Extraction</w:t>
       </w:r>
-      <w:bookmarkEnd w:id="5"/>
+      <w:bookmarkEnd w:id="4"/>
     </w:p>
     <w:p>
       <w:pPr>
@@ -7165,7 +7166,7 @@
           <w:noProof/>
         </w:rPr>
       </w:pPr>
-      <w:bookmarkStart w:id="6" w:name="_Toc31968097"/>
+      <w:bookmarkStart w:id="5" w:name="_Toc32312818"/>
       <w:r>
         <w:rPr>
           <w:noProof/>
@@ -7178,7 +7179,7 @@
         </w:rPr>
         <w:t>and Raw Signals</w:t>
       </w:r>
-      <w:bookmarkEnd w:id="6"/>
+      <w:bookmarkEnd w:id="5"/>
     </w:p>
     <w:p>
       <w:pPr>
@@ -7321,8 +7322,8 @@
           <w:noProof/>
         </w:rPr>
         <w:drawing>
-          <wp:inline distT="0" distB="0" distL="0" distR="0" wp14:anchorId="3C458C60" wp14:editId="10F02653">
-            <wp:extent cx="4914900" cy="2934237"/>
+          <wp:inline distT="0" distB="0" distL="0" distR="0" wp14:anchorId="2CB224E7" wp14:editId="5419202B">
+            <wp:extent cx="4957948" cy="2959408"/>
             <wp:effectExtent l="0" t="0" r="0" b="0"/>
             <wp:docPr id="29" name="Picture 29"/>
             <wp:cNvGraphicFramePr>
@@ -7344,7 +7345,7 @@
                   <pic:spPr>
                     <a:xfrm>
                       <a:off x="0" y="0"/>
-                      <a:ext cx="4922593" cy="2938830"/>
+                      <a:ext cx="4964050" cy="2963050"/>
                     </a:xfrm>
                     <a:prstGeom prst="rect">
                       <a:avLst/>
@@ -7531,10 +7532,10 @@
           <w:noProof/>
         </w:rPr>
         <w:drawing>
-          <wp:inline distT="0" distB="0" distL="0" distR="0" wp14:anchorId="0F675D2C" wp14:editId="482BD861">
-            <wp:extent cx="4044677" cy="711754"/>
-            <wp:effectExtent l="0" t="0" r="0" b="0"/>
-            <wp:docPr id="42" name="Picture 42"/>
+          <wp:inline distT="0" distB="0" distL="0" distR="0" wp14:anchorId="571A292B" wp14:editId="4C7F6FD4">
+            <wp:extent cx="4011732" cy="642153"/>
+            <wp:effectExtent l="0" t="0" r="8255" b="5715"/>
+            <wp:docPr id="54" name="Picture 54"/>
             <wp:cNvGraphicFramePr>
               <a:graphicFrameLocks xmlns:a="http://schemas.openxmlformats.org/drawingml/2006/main" noChangeAspect="1"/>
             </wp:cNvGraphicFramePr>
@@ -7554,7 +7555,7 @@
                   <pic:spPr>
                     <a:xfrm>
                       <a:off x="0" y="0"/>
-                      <a:ext cx="4067812" cy="715825"/>
+                      <a:ext cx="4049444" cy="648190"/>
                     </a:xfrm>
                     <a:prstGeom prst="rect">
                       <a:avLst/>
@@ -7575,7 +7576,7 @@
           <w:shd w:val="clear" w:color="auto" w:fill="FFFFFF"/>
         </w:rPr>
       </w:pPr>
-      <w:bookmarkStart w:id="7" w:name="_Toc31968098"/>
+      <w:bookmarkStart w:id="6" w:name="_Toc32312819"/>
       <w:r>
         <w:rPr>
           <w:rFonts w:eastAsiaTheme="minorEastAsia"/>
@@ -7583,7 +7584,7 @@
         </w:rPr>
         <w:t>Data Preparation and Execution of Models</w:t>
       </w:r>
-      <w:bookmarkEnd w:id="7"/>
+      <w:bookmarkEnd w:id="6"/>
     </w:p>
     <w:p>
       <w:pPr>
@@ -7841,7 +7842,41 @@
           <w:color w:val="222222"/>
           <w:shd w:val="clear" w:color="auto" w:fill="FFFFFF"/>
         </w:rPr>
-        <w:t xml:space="preserve"> is much the same as the contemporary approach.  However, the raw signals are not fed into the model directly.  A feature extraction layer engineers the features for the classification models as follows:</w:t>
+        <w:t xml:space="preserve"> is much the same as the contemporary approach.  However, the raw signals are not fed into the model directly.  A feature </w:t>
+      </w:r>
+      <w:r>
+        <w:rPr>
+          <w:rFonts w:eastAsiaTheme="minorEastAsia" w:cstheme="minorHAnsi"/>
+          <w:color w:val="222222"/>
+          <w:shd w:val="clear" w:color="auto" w:fill="FFFFFF"/>
+        </w:rPr>
+        <w:t>engineering</w:t>
+      </w:r>
+      <w:r>
+        <w:rPr>
+          <w:rFonts w:eastAsiaTheme="minorEastAsia" w:cstheme="minorHAnsi"/>
+          <w:color w:val="222222"/>
+          <w:shd w:val="clear" w:color="auto" w:fill="FFFFFF"/>
+        </w:rPr>
+        <w:t xml:space="preserve"> layer </w:t>
+      </w:r>
+      <w:r>
+        <w:rPr>
+          <w:rFonts w:eastAsiaTheme="minorEastAsia" w:cstheme="minorHAnsi"/>
+          <w:color w:val="222222"/>
+          <w:shd w:val="clear" w:color="auto" w:fill="FFFFFF"/>
+        </w:rPr>
+        <w:t>extracts</w:t>
+      </w:r>
+      <w:bookmarkStart w:id="7" w:name="_GoBack"/>
+      <w:bookmarkEnd w:id="7"/>
+      <w:r>
+        <w:rPr>
+          <w:rFonts w:eastAsiaTheme="minorEastAsia" w:cstheme="minorHAnsi"/>
+          <w:color w:val="222222"/>
+          <w:shd w:val="clear" w:color="auto" w:fill="FFFFFF"/>
+        </w:rPr>
+        <w:t xml:space="preserve"> the features for the classification models as follows:</w:t>
       </w:r>
     </w:p>
     <w:p>
@@ -8081,7 +8116,7 @@
           <w:shd w:val="clear" w:color="auto" w:fill="FFFFFF"/>
         </w:rPr>
       </w:pPr>
-      <w:bookmarkStart w:id="8" w:name="_Toc31968099"/>
+      <w:bookmarkStart w:id="8" w:name="_Toc32312820"/>
       <w:r>
         <w:rPr>
           <w:rFonts w:eastAsiaTheme="minorEastAsia"/>
@@ -8116,7 +8151,23 @@
           <w:color w:val="222222"/>
           <w:shd w:val="clear" w:color="auto" w:fill="FFFFFF"/>
         </w:rPr>
-        <w:t>Both the contemporary and classic approaches performed well.  The contemporary approach performed the best with an accuracy score of .92.  The classic approach had good scores when the FFT features were combined with the DWT features as one set of features.  XGBoost and Gradient Boosting performed the best as compared to other classification algorithms using the classic approach.  The following is the results of all of the runs.</w:t>
+        <w:t>Both the contemporary and classic approaches performed well.  The contemporary approach performed the best with an accuracy score of .9</w:t>
+      </w:r>
+      <w:r>
+        <w:rPr>
+          <w:rFonts w:eastAsiaTheme="minorEastAsia" w:cstheme="minorHAnsi"/>
+          <w:color w:val="222222"/>
+          <w:shd w:val="clear" w:color="auto" w:fill="FFFFFF"/>
+        </w:rPr>
+        <w:t>4</w:t>
+      </w:r>
+      <w:r>
+        <w:rPr>
+          <w:rFonts w:eastAsiaTheme="minorEastAsia" w:cstheme="minorHAnsi"/>
+          <w:color w:val="222222"/>
+          <w:shd w:val="clear" w:color="auto" w:fill="FFFFFF"/>
+        </w:rPr>
+        <w:t>.  The classic approach had good scores when the FFT features were combined with the DWT features as one set of features.  XGBoost and Gradient Boosting performed the best as compared to other classification algorithms using the classic approach.  The following is the results of all of the runs.</w:t>
       </w:r>
     </w:p>
     <w:p>
@@ -8134,10 +8185,10 @@
           <w:noProof/>
         </w:rPr>
         <w:drawing>
-          <wp:inline distT="0" distB="0" distL="0" distR="0" wp14:anchorId="5D3F823D" wp14:editId="42B81660">
-            <wp:extent cx="3614254" cy="1997049"/>
-            <wp:effectExtent l="0" t="0" r="5715" b="3810"/>
-            <wp:docPr id="32" name="Picture 32"/>
+          <wp:inline distT="0" distB="0" distL="0" distR="0" wp14:anchorId="651C72E2" wp14:editId="6C1CBDC8">
+            <wp:extent cx="4519745" cy="1997050"/>
+            <wp:effectExtent l="0" t="0" r="0" b="3810"/>
+            <wp:docPr id="15" name="Picture 15"/>
             <wp:cNvGraphicFramePr>
               <a:graphicFrameLocks xmlns:a="http://schemas.openxmlformats.org/drawingml/2006/main" noChangeAspect="1"/>
             </wp:cNvGraphicFramePr>
@@ -8157,7 +8208,7 @@
                   <pic:spPr>
                     <a:xfrm>
                       <a:off x="0" y="0"/>
-                      <a:ext cx="3652577" cy="2018224"/>
+                      <a:ext cx="4548216" cy="2009630"/>
                     </a:xfrm>
                     <a:prstGeom prst="rect">
                       <a:avLst/>
@@ -8172,6 +8223,25 @@
     </w:p>
     <w:p>
       <w:pPr>
+        <w:spacing w:after="40"/>
+        <w:rPr>
+          <w:rFonts w:eastAsiaTheme="minorEastAsia" w:cstheme="minorHAnsi"/>
+          <w:color w:val="222222"/>
+          <w:shd w:val="clear" w:color="auto" w:fill="FFFFFF"/>
+        </w:rPr>
+      </w:pPr>
+      <w:r>
+        <w:rPr>
+          <w:rFonts w:eastAsiaTheme="minorEastAsia" w:cstheme="minorHAnsi"/>
+          <w:color w:val="222222"/>
+          <w:shd w:val="clear" w:color="auto" w:fill="FFFFFF"/>
+        </w:rPr>
+        <w:lastRenderedPageBreak/>
+        <w:t>The two best scores FFT &amp; DWT combined engineered features ran in 17 minutes and 1D CNN ran in 23 minutes.   I guess the saying “the besting things in life are worth waiting for” applies here.  I only ran the results using CPUs (central processing units).  Using GPUs (graphics processing units), the times would have been much lower.</w:t>
+      </w:r>
+    </w:p>
+    <w:p>
+      <w:pPr>
         <w:spacing w:after="0"/>
         <w:rPr>
           <w:rFonts w:eastAsiaTheme="minorEastAsia" w:cstheme="minorHAnsi"/>
@@ -8188,7 +8258,7 @@
           <w:shd w:val="clear" w:color="auto" w:fill="FFFFFF"/>
         </w:rPr>
       </w:pPr>
-      <w:bookmarkStart w:id="9" w:name="_Toc31968100"/>
+      <w:bookmarkStart w:id="9" w:name="_Toc32312821"/>
       <w:r>
         <w:rPr>
           <w:rFonts w:eastAsiaTheme="minorEastAsia"/>
@@ -8236,10 +8306,10 @@
           <w:noProof/>
         </w:rPr>
         <w:drawing>
-          <wp:inline distT="0" distB="0" distL="0" distR="0" wp14:anchorId="133F05CC" wp14:editId="477047DF">
-            <wp:extent cx="2877820" cy="1963435"/>
-            <wp:effectExtent l="0" t="0" r="0" b="0"/>
-            <wp:docPr id="15" name="Picture 15"/>
+          <wp:inline distT="0" distB="0" distL="0" distR="0" wp14:anchorId="3B723C7D" wp14:editId="1579D4AA">
+            <wp:extent cx="2796540" cy="1840676"/>
+            <wp:effectExtent l="0" t="0" r="3810" b="7620"/>
+            <wp:docPr id="40" name="Picture 40"/>
             <wp:cNvGraphicFramePr>
               <a:graphicFrameLocks xmlns:a="http://schemas.openxmlformats.org/drawingml/2006/main" noChangeAspect="1"/>
             </wp:cNvGraphicFramePr>
@@ -8259,7 +8329,7 @@
                   <pic:spPr>
                     <a:xfrm>
                       <a:off x="0" y="0"/>
-                      <a:ext cx="2925539" cy="1995992"/>
+                      <a:ext cx="2813741" cy="1851998"/>
                     </a:xfrm>
                     <a:prstGeom prst="rect">
                       <a:avLst/>
@@ -8276,10 +8346,10 @@
           <w:noProof/>
         </w:rPr>
         <w:drawing>
-          <wp:inline distT="0" distB="0" distL="0" distR="0" wp14:anchorId="20B45E40" wp14:editId="53D9A338">
-            <wp:extent cx="3012440" cy="1963435"/>
-            <wp:effectExtent l="0" t="0" r="0" b="0"/>
-            <wp:docPr id="26" name="Picture 26"/>
+          <wp:inline distT="0" distB="0" distL="0" distR="0" wp14:anchorId="2FE82835" wp14:editId="6527ED41">
+            <wp:extent cx="2914450" cy="1846613"/>
+            <wp:effectExtent l="0" t="0" r="635" b="1270"/>
+            <wp:docPr id="41" name="Picture 41"/>
             <wp:cNvGraphicFramePr>
               <a:graphicFrameLocks xmlns:a="http://schemas.openxmlformats.org/drawingml/2006/main" noChangeAspect="1"/>
             </wp:cNvGraphicFramePr>
@@ -8299,7 +8369,7 @@
                   <pic:spPr>
                     <a:xfrm>
                       <a:off x="0" y="0"/>
-                      <a:ext cx="3025070" cy="1971667"/>
+                      <a:ext cx="2958206" cy="1874337"/>
                     </a:xfrm>
                     <a:prstGeom prst="rect">
                       <a:avLst/>
@@ -8337,53 +8407,7 @@
           <w:color w:val="222222"/>
           <w:shd w:val="clear" w:color="auto" w:fill="FFFFFF"/>
         </w:rPr>
-        <w:t xml:space="preserve">Test Loss: .20 </w:t>
-      </w:r>
-    </w:p>
-    <w:p>
-      <w:pPr>
-        <w:spacing w:after="0"/>
-        <w:rPr>
-          <w:rFonts w:eastAsiaTheme="minorEastAsia" w:cstheme="minorHAnsi"/>
-          <w:color w:val="222222"/>
-          <w:shd w:val="clear" w:color="auto" w:fill="FFFFFF"/>
-        </w:rPr>
-      </w:pPr>
-      <w:r>
-        <w:rPr>
-          <w:rFonts w:eastAsiaTheme="minorEastAsia" w:cstheme="minorHAnsi"/>
-          <w:color w:val="222222"/>
-          <w:shd w:val="clear" w:color="auto" w:fill="FFFFFF"/>
-        </w:rPr>
-        <w:t>Test Accuracy: .92</w:t>
-      </w:r>
-    </w:p>
-    <w:p>
-      <w:pPr>
-        <w:spacing w:after="0"/>
-        <w:rPr>
-          <w:rFonts w:eastAsiaTheme="minorEastAsia" w:cstheme="minorHAnsi"/>
-          <w:color w:val="222222"/>
-          <w:shd w:val="clear" w:color="auto" w:fill="FFFFFF"/>
-        </w:rPr>
-      </w:pPr>
-    </w:p>
-    <w:p>
-      <w:pPr>
-        <w:spacing w:after="0"/>
-        <w:rPr>
-          <w:rFonts w:eastAsiaTheme="minorEastAsia" w:cstheme="minorHAnsi"/>
-          <w:color w:val="222222"/>
-          <w:shd w:val="clear" w:color="auto" w:fill="FFFFFF"/>
-        </w:rPr>
-      </w:pPr>
-      <w:r>
-        <w:rPr>
-          <w:rFonts w:eastAsiaTheme="minorEastAsia" w:cstheme="minorHAnsi"/>
-          <w:color w:val="222222"/>
-          <w:shd w:val="clear" w:color="auto" w:fill="FFFFFF"/>
-        </w:rPr>
-        <w:t>Classification Report:</w:t>
+        <w:t>Test Loss and Accuracy plus classification report</w:t>
       </w:r>
     </w:p>
     <w:p>
@@ -8410,10 +8434,10 @@
           <w:noProof/>
         </w:rPr>
         <w:drawing>
-          <wp:inline distT="0" distB="0" distL="0" distR="0" wp14:anchorId="774CFC36" wp14:editId="5BC27144">
-            <wp:extent cx="4175965" cy="3421988"/>
-            <wp:effectExtent l="0" t="0" r="0" b="7620"/>
-            <wp:docPr id="28" name="Picture 28"/>
+          <wp:inline distT="0" distB="0" distL="0" distR="0" wp14:anchorId="138B286F" wp14:editId="71DDA0EB">
+            <wp:extent cx="3580410" cy="3975490"/>
+            <wp:effectExtent l="0" t="0" r="1270" b="6350"/>
+            <wp:docPr id="38" name="Picture 38"/>
             <wp:cNvGraphicFramePr>
               <a:graphicFrameLocks xmlns:a="http://schemas.openxmlformats.org/drawingml/2006/main" noChangeAspect="1"/>
             </wp:cNvGraphicFramePr>
@@ -8433,7 +8457,7 @@
                   <pic:spPr>
                     <a:xfrm>
                       <a:off x="0" y="0"/>
-                      <a:ext cx="4224539" cy="3461792"/>
+                      <a:ext cx="3590538" cy="3986735"/>
                     </a:xfrm>
                     <a:prstGeom prst="rect">
                       <a:avLst/>
@@ -8485,46 +8509,6 @@
           <w:shd w:val="clear" w:color="auto" w:fill="FFFFFF"/>
         </w:rPr>
       </w:pPr>
-    </w:p>
-    <w:p>
-      <w:pPr>
-        <w:spacing w:after="0"/>
-        <w:rPr>
-          <w:rFonts w:eastAsiaTheme="minorEastAsia" w:cstheme="minorHAnsi"/>
-          <w:color w:val="222222"/>
-          <w:shd w:val="clear" w:color="auto" w:fill="FFFFFF"/>
-        </w:rPr>
-      </w:pPr>
-    </w:p>
-    <w:p>
-      <w:pPr>
-        <w:spacing w:after="0"/>
-        <w:rPr>
-          <w:rFonts w:eastAsiaTheme="minorEastAsia" w:cstheme="minorHAnsi"/>
-          <w:color w:val="222222"/>
-          <w:shd w:val="clear" w:color="auto" w:fill="FFFFFF"/>
-        </w:rPr>
-      </w:pPr>
-    </w:p>
-    <w:p>
-      <w:pPr>
-        <w:spacing w:after="0"/>
-        <w:rPr>
-          <w:rFonts w:eastAsiaTheme="minorEastAsia" w:cstheme="minorHAnsi"/>
-          <w:color w:val="222222"/>
-          <w:shd w:val="clear" w:color="auto" w:fill="FFFFFF"/>
-        </w:rPr>
-      </w:pPr>
-    </w:p>
-    <w:p>
-      <w:pPr>
-        <w:spacing w:after="0"/>
-        <w:rPr>
-          <w:rFonts w:eastAsiaTheme="minorEastAsia" w:cstheme="minorHAnsi"/>
-          <w:color w:val="222222"/>
-          <w:shd w:val="clear" w:color="auto" w:fill="FFFFFF"/>
-        </w:rPr>
-      </w:pPr>
       <w:r>
         <w:rPr>
           <w:rFonts w:eastAsiaTheme="minorEastAsia" w:cstheme="minorHAnsi"/>
@@ -8559,10 +8543,10 @@
           <w:noProof/>
         </w:rPr>
         <w:drawing>
-          <wp:inline distT="0" distB="0" distL="0" distR="0" wp14:anchorId="2E397948" wp14:editId="104CA503">
-            <wp:extent cx="4907684" cy="2779776"/>
-            <wp:effectExtent l="0" t="0" r="7620" b="1905"/>
-            <wp:docPr id="31" name="Picture 31"/>
+          <wp:inline distT="0" distB="0" distL="0" distR="0" wp14:anchorId="72376EA8" wp14:editId="4CB502A6">
+            <wp:extent cx="5085165" cy="2879766"/>
+            <wp:effectExtent l="0" t="0" r="1270" b="0"/>
+            <wp:docPr id="37" name="Picture 37"/>
             <wp:cNvGraphicFramePr>
               <a:graphicFrameLocks xmlns:a="http://schemas.openxmlformats.org/drawingml/2006/main" noChangeAspect="1"/>
             </wp:cNvGraphicFramePr>
@@ -8582,7 +8566,7 @@
                   <pic:spPr>
                     <a:xfrm>
                       <a:off x="0" y="0"/>
-                      <a:ext cx="4921790" cy="2787766"/>
+                      <a:ext cx="5099377" cy="2887814"/>
                     </a:xfrm>
                     <a:prstGeom prst="rect">
                       <a:avLst/>
@@ -8670,10 +8654,10 @@
           <w:noProof/>
         </w:rPr>
         <w:drawing>
-          <wp:inline distT="0" distB="0" distL="0" distR="0" wp14:anchorId="53B2C67E" wp14:editId="5D2BD5F4">
-            <wp:extent cx="6181090" cy="2121408"/>
+          <wp:inline distT="0" distB="0" distL="0" distR="0" wp14:anchorId="30BE7677" wp14:editId="0FA3384F">
+            <wp:extent cx="5076749" cy="1567148"/>
             <wp:effectExtent l="0" t="0" r="0" b="0"/>
-            <wp:docPr id="34" name="Picture 34"/>
+            <wp:docPr id="43" name="Picture 43"/>
             <wp:cNvGraphicFramePr>
               <a:graphicFrameLocks xmlns:a="http://schemas.openxmlformats.org/drawingml/2006/main" noChangeAspect="1"/>
             </wp:cNvGraphicFramePr>
@@ -8693,7 +8677,7 @@
                   <pic:spPr>
                     <a:xfrm>
                       <a:off x="0" y="0"/>
-                      <a:ext cx="6197046" cy="2126884"/>
+                      <a:ext cx="5101048" cy="1574649"/>
                     </a:xfrm>
                     <a:prstGeom prst="rect">
                       <a:avLst/>
@@ -8824,7 +8808,7 @@
           <w:shd w:val="clear" w:color="auto" w:fill="FFFFFF"/>
         </w:rPr>
       </w:pPr>
-      <w:bookmarkStart w:id="10" w:name="_Toc31968101"/>
+      <w:bookmarkStart w:id="10" w:name="_Toc32312822"/>
       <w:r>
         <w:rPr>
           <w:rFonts w:eastAsiaTheme="minorEastAsia"/>
@@ -8982,9 +8966,9 @@
           <w:noProof/>
         </w:rPr>
         <w:drawing>
-          <wp:inline distT="0" distB="0" distL="0" distR="0" wp14:anchorId="1F6C3C6D" wp14:editId="1656D381">
-            <wp:extent cx="5562600" cy="3038475"/>
-            <wp:effectExtent l="0" t="0" r="0" b="9525"/>
+          <wp:inline distT="0" distB="0" distL="0" distR="0" wp14:anchorId="1F6C3C6D" wp14:editId="5DBFDDB5">
+            <wp:extent cx="5562600" cy="2762250"/>
+            <wp:effectExtent l="0" t="0" r="0" b="0"/>
             <wp:docPr id="33" name="Picture 33"/>
             <wp:cNvGraphicFramePr>
               <a:graphicFrameLocks xmlns:a="http://schemas.openxmlformats.org/drawingml/2006/main" noChangeAspect="1"/>
@@ -9005,7 +8989,7 @@
                   <pic:spPr>
                     <a:xfrm>
                       <a:off x="0" y="0"/>
-                      <a:ext cx="5562600" cy="3038475"/>
+                      <a:ext cx="5562600" cy="2762250"/>
                     </a:xfrm>
                     <a:prstGeom prst="rect">
                       <a:avLst/>
@@ -9043,17 +9027,44 @@
           <w:color w:val="222222"/>
           <w:shd w:val="clear" w:color="auto" w:fill="FFFFFF"/>
         </w:rPr>
+        <w:t xml:space="preserve">The following </w:t>
+      </w:r>
+      <w:r>
+        <w:rPr>
+          <w:rFonts w:eastAsiaTheme="minorEastAsia" w:cstheme="minorHAnsi"/>
+          <w:color w:val="222222"/>
+          <w:shd w:val="clear" w:color="auto" w:fill="FFFFFF"/>
+        </w:rPr>
+        <w:t>are the major misclassifications for XGBoost with combined FFT and DWT engineered features</w:t>
+      </w:r>
+      <w:r>
+        <w:rPr>
+          <w:rFonts w:eastAsiaTheme="minorEastAsia" w:cstheme="minorHAnsi"/>
+          <w:color w:val="222222"/>
+          <w:shd w:val="clear" w:color="auto" w:fill="FFFFFF"/>
+        </w:rPr>
+        <w:t>.</w:t>
+      </w:r>
+    </w:p>
+    <w:p>
+      <w:pPr>
+        <w:spacing w:after="0"/>
+        <w:jc w:val="center"/>
+        <w:rPr>
+          <w:rFonts w:eastAsiaTheme="minorEastAsia" w:cstheme="minorHAnsi"/>
+          <w:color w:val="222222"/>
+          <w:shd w:val="clear" w:color="auto" w:fill="FFFFFF"/>
+        </w:rPr>
+      </w:pPr>
+      <w:r>
+        <w:rPr>
+          <w:noProof/>
+        </w:rPr>
         <w:lastRenderedPageBreak/>
-        <w:t>Here are the major misclassifications for XGBoost with combined FFT and DWT engineered features.</w:t>
-      </w:r>
-      <w:r>
-        <w:rPr>
-          <w:noProof/>
-        </w:rPr>
         <w:drawing>
-          <wp:inline distT="0" distB="0" distL="0" distR="0" wp14:anchorId="7CFCD503" wp14:editId="57BD4765">
-            <wp:extent cx="5943600" cy="1916430"/>
-            <wp:effectExtent l="0" t="0" r="0" b="7620"/>
+          <wp:inline distT="0" distB="0" distL="0" distR="0" wp14:anchorId="7CFCD503" wp14:editId="4EDB2DCA">
+            <wp:extent cx="5029200" cy="1477670"/>
+            <wp:effectExtent l="0" t="0" r="0" b="8255"/>
             <wp:docPr id="35" name="Picture 35"/>
             <wp:cNvGraphicFramePr>
               <a:graphicFrameLocks xmlns:a="http://schemas.openxmlformats.org/drawingml/2006/main" noChangeAspect="1"/>
@@ -9074,7 +9085,7 @@
                   <pic:spPr>
                     <a:xfrm>
                       <a:off x="0" y="0"/>
-                      <a:ext cx="5943600" cy="1916430"/>
+                      <a:ext cx="5066377" cy="1488593"/>
                     </a:xfrm>
                     <a:prstGeom prst="rect">
                       <a:avLst/>
@@ -9105,7 +9116,7 @@
           <w:shd w:val="clear" w:color="auto" w:fill="FFFFFF"/>
         </w:rPr>
       </w:pPr>
-      <w:bookmarkStart w:id="11" w:name="_Toc31968102"/>
+      <w:bookmarkStart w:id="11" w:name="_Toc32312823"/>
       <w:r>
         <w:rPr>
           <w:rFonts w:eastAsiaTheme="minorEastAsia"/>
@@ -9236,23 +9247,864 @@
           <w:color w:val="222222"/>
           <w:shd w:val="clear" w:color="auto" w:fill="FFFFFF"/>
         </w:rPr>
+        <w:t>The following is an example of 1D CNN misclassifying a class 2 as a class 3 as well as XGBoost doing the same.</w:t>
+      </w:r>
+      <w:r>
+        <w:rPr>
+          <w:rFonts w:eastAsiaTheme="minorEastAsia" w:cstheme="minorHAnsi"/>
+          <w:color w:val="222222"/>
+          <w:shd w:val="clear" w:color="auto" w:fill="FFFFFF"/>
+        </w:rPr>
+        <w:t xml:space="preserve">  The first column is 1D CNN and second column is XGB results.</w:t>
+      </w:r>
+    </w:p>
+    <w:p>
+      <w:pPr>
+        <w:spacing w:after="0"/>
+        <w:rPr>
+          <w:rFonts w:eastAsiaTheme="minorEastAsia" w:cstheme="minorHAnsi"/>
+          <w:color w:val="222222"/>
+          <w:shd w:val="clear" w:color="auto" w:fill="FFFFFF"/>
+        </w:rPr>
+      </w:pPr>
+    </w:p>
+    <w:p>
+      <w:pPr>
+        <w:spacing w:after="0"/>
+        <w:rPr>
+          <w:rFonts w:eastAsiaTheme="minorEastAsia" w:cstheme="minorHAnsi"/>
+          <w:color w:val="222222"/>
+          <w:shd w:val="clear" w:color="auto" w:fill="FFFFFF"/>
+        </w:rPr>
+      </w:pPr>
+      <w:r>
+        <w:rPr>
+          <w:noProof/>
+        </w:rPr>
+        <w:drawing>
+          <wp:inline distT="0" distB="0" distL="0" distR="0" wp14:anchorId="0B8186DD" wp14:editId="540D9CE2">
+            <wp:extent cx="2931795" cy="1333500"/>
+            <wp:effectExtent l="0" t="0" r="1905" b="0"/>
+            <wp:docPr id="28" name="Picture 28"/>
+            <wp:cNvGraphicFramePr>
+              <a:graphicFrameLocks xmlns:a="http://schemas.openxmlformats.org/drawingml/2006/main" noChangeAspect="1"/>
+            </wp:cNvGraphicFramePr>
+            <a:graphic xmlns:a="http://schemas.openxmlformats.org/drawingml/2006/main">
+              <a:graphicData uri="http://schemas.openxmlformats.org/drawingml/2006/picture">
+                <pic:pic xmlns:pic="http://schemas.openxmlformats.org/drawingml/2006/picture">
+                  <pic:nvPicPr>
+                    <pic:cNvPr id="1" name=""/>
+                    <pic:cNvPicPr/>
+                  </pic:nvPicPr>
+                  <pic:blipFill>
+                    <a:blip r:embed="rId46"/>
+                    <a:stretch>
+                      <a:fillRect/>
+                    </a:stretch>
+                  </pic:blipFill>
+                  <pic:spPr>
+                    <a:xfrm>
+                      <a:off x="0" y="0"/>
+                      <a:ext cx="2962927" cy="1347660"/>
+                    </a:xfrm>
+                    <a:prstGeom prst="rect">
+                      <a:avLst/>
+                    </a:prstGeom>
+                  </pic:spPr>
+                </pic:pic>
+              </a:graphicData>
+            </a:graphic>
+          </wp:inline>
+        </w:drawing>
+      </w:r>
+      <w:r>
+        <w:rPr>
+          <w:noProof/>
+        </w:rPr>
+        <w:t xml:space="preserve"> </w:t>
+      </w:r>
+      <w:r>
+        <w:rPr>
+          <w:noProof/>
+        </w:rPr>
+        <w:t xml:space="preserve"> </w:t>
+      </w:r>
+      <w:r>
+        <w:rPr>
+          <w:noProof/>
+        </w:rPr>
+        <w:drawing>
+          <wp:inline distT="0" distB="0" distL="0" distR="0" wp14:anchorId="379ED3CA" wp14:editId="420B9E52">
+            <wp:extent cx="2925833" cy="1327150"/>
+            <wp:effectExtent l="0" t="0" r="8255" b="6350"/>
+            <wp:docPr id="34" name="Picture 34"/>
+            <wp:cNvGraphicFramePr>
+              <a:graphicFrameLocks xmlns:a="http://schemas.openxmlformats.org/drawingml/2006/main" noChangeAspect="1"/>
+            </wp:cNvGraphicFramePr>
+            <a:graphic xmlns:a="http://schemas.openxmlformats.org/drawingml/2006/main">
+              <a:graphicData uri="http://schemas.openxmlformats.org/drawingml/2006/picture">
+                <pic:pic xmlns:pic="http://schemas.openxmlformats.org/drawingml/2006/picture">
+                  <pic:nvPicPr>
+                    <pic:cNvPr id="1" name=""/>
+                    <pic:cNvPicPr/>
+                  </pic:nvPicPr>
+                  <pic:blipFill>
+                    <a:blip r:embed="rId47"/>
+                    <a:stretch>
+                      <a:fillRect/>
+                    </a:stretch>
+                  </pic:blipFill>
+                  <pic:spPr>
+                    <a:xfrm>
+                      <a:off x="0" y="0"/>
+                      <a:ext cx="2987066" cy="1354925"/>
+                    </a:xfrm>
+                    <a:prstGeom prst="rect">
+                      <a:avLst/>
+                    </a:prstGeom>
+                  </pic:spPr>
+                </pic:pic>
+              </a:graphicData>
+            </a:graphic>
+          </wp:inline>
+        </w:drawing>
+      </w:r>
+    </w:p>
+    <w:p>
+      <w:pPr>
+        <w:spacing w:after="0"/>
+        <w:rPr>
+          <w:rFonts w:eastAsiaTheme="minorEastAsia" w:cstheme="minorHAnsi"/>
+          <w:color w:val="222222"/>
+          <w:shd w:val="clear" w:color="auto" w:fill="FFFFFF"/>
+        </w:rPr>
+      </w:pPr>
+      <w:r>
+        <w:rPr>
+          <w:noProof/>
+        </w:rPr>
+        <w:drawing>
+          <wp:inline distT="0" distB="0" distL="0" distR="0" wp14:anchorId="4B79BC22" wp14:editId="086C16A0">
+            <wp:extent cx="2950845" cy="1339850"/>
+            <wp:effectExtent l="0" t="0" r="1905" b="0"/>
+            <wp:docPr id="31" name="Picture 31"/>
+            <wp:cNvGraphicFramePr>
+              <a:graphicFrameLocks xmlns:a="http://schemas.openxmlformats.org/drawingml/2006/main" noChangeAspect="1"/>
+            </wp:cNvGraphicFramePr>
+            <a:graphic xmlns:a="http://schemas.openxmlformats.org/drawingml/2006/main">
+              <a:graphicData uri="http://schemas.openxmlformats.org/drawingml/2006/picture">
+                <pic:pic xmlns:pic="http://schemas.openxmlformats.org/drawingml/2006/picture">
+                  <pic:nvPicPr>
+                    <pic:cNvPr id="1" name=""/>
+                    <pic:cNvPicPr/>
+                  </pic:nvPicPr>
+                  <pic:blipFill>
+                    <a:blip r:embed="rId48"/>
+                    <a:stretch>
+                      <a:fillRect/>
+                    </a:stretch>
+                  </pic:blipFill>
+                  <pic:spPr>
+                    <a:xfrm>
+                      <a:off x="0" y="0"/>
+                      <a:ext cx="2991330" cy="1358232"/>
+                    </a:xfrm>
+                    <a:prstGeom prst="rect">
+                      <a:avLst/>
+                    </a:prstGeom>
+                  </pic:spPr>
+                </pic:pic>
+              </a:graphicData>
+            </a:graphic>
+          </wp:inline>
+        </w:drawing>
+      </w:r>
+      <w:r>
+        <w:rPr>
+          <w:noProof/>
+        </w:rPr>
+        <w:t xml:space="preserve"> </w:t>
+      </w:r>
+      <w:r>
+        <w:rPr>
+          <w:noProof/>
+        </w:rPr>
+        <w:drawing>
+          <wp:inline distT="0" distB="0" distL="0" distR="0" wp14:anchorId="10635E5D" wp14:editId="233E9657">
+            <wp:extent cx="2950845" cy="1320800"/>
+            <wp:effectExtent l="0" t="0" r="1905" b="0"/>
+            <wp:docPr id="45" name="Picture 45"/>
+            <wp:cNvGraphicFramePr>
+              <a:graphicFrameLocks xmlns:a="http://schemas.openxmlformats.org/drawingml/2006/main" noChangeAspect="1"/>
+            </wp:cNvGraphicFramePr>
+            <a:graphic xmlns:a="http://schemas.openxmlformats.org/drawingml/2006/main">
+              <a:graphicData uri="http://schemas.openxmlformats.org/drawingml/2006/picture">
+                <pic:pic xmlns:pic="http://schemas.openxmlformats.org/drawingml/2006/picture">
+                  <pic:nvPicPr>
+                    <pic:cNvPr id="1" name=""/>
+                    <pic:cNvPicPr/>
+                  </pic:nvPicPr>
+                  <pic:blipFill>
+                    <a:blip r:embed="rId49"/>
+                    <a:stretch>
+                      <a:fillRect/>
+                    </a:stretch>
+                  </pic:blipFill>
+                  <pic:spPr>
+                    <a:xfrm>
+                      <a:off x="0" y="0"/>
+                      <a:ext cx="2990710" cy="1338644"/>
+                    </a:xfrm>
+                    <a:prstGeom prst="rect">
+                      <a:avLst/>
+                    </a:prstGeom>
+                  </pic:spPr>
+                </pic:pic>
+              </a:graphicData>
+            </a:graphic>
+          </wp:inline>
+        </w:drawing>
+      </w:r>
+    </w:p>
+    <w:p>
+      <w:pPr>
+        <w:spacing w:after="0"/>
+        <w:rPr>
+          <w:rFonts w:eastAsiaTheme="minorEastAsia" w:cstheme="minorHAnsi"/>
+          <w:color w:val="222222"/>
+          <w:shd w:val="clear" w:color="auto" w:fill="FFFFFF"/>
+        </w:rPr>
+      </w:pPr>
+      <w:r>
+        <w:rPr>
+          <w:noProof/>
+        </w:rPr>
+        <w:drawing>
+          <wp:inline distT="0" distB="0" distL="0" distR="0" wp14:anchorId="28EEF20F" wp14:editId="628DF291">
+            <wp:extent cx="2948940" cy="1365250"/>
+            <wp:effectExtent l="0" t="0" r="3810" b="6350"/>
+            <wp:docPr id="32" name="Picture 32"/>
+            <wp:cNvGraphicFramePr>
+              <a:graphicFrameLocks xmlns:a="http://schemas.openxmlformats.org/drawingml/2006/main" noChangeAspect="1"/>
+            </wp:cNvGraphicFramePr>
+            <a:graphic xmlns:a="http://schemas.openxmlformats.org/drawingml/2006/main">
+              <a:graphicData uri="http://schemas.openxmlformats.org/drawingml/2006/picture">
+                <pic:pic xmlns:pic="http://schemas.openxmlformats.org/drawingml/2006/picture">
+                  <pic:nvPicPr>
+                    <pic:cNvPr id="1" name=""/>
+                    <pic:cNvPicPr/>
+                  </pic:nvPicPr>
+                  <pic:blipFill>
+                    <a:blip r:embed="rId50"/>
+                    <a:stretch>
+                      <a:fillRect/>
+                    </a:stretch>
+                  </pic:blipFill>
+                  <pic:spPr>
+                    <a:xfrm>
+                      <a:off x="0" y="0"/>
+                      <a:ext cx="3037509" cy="1406254"/>
+                    </a:xfrm>
+                    <a:prstGeom prst="rect">
+                      <a:avLst/>
+                    </a:prstGeom>
+                  </pic:spPr>
+                </pic:pic>
+              </a:graphicData>
+            </a:graphic>
+          </wp:inline>
+        </w:drawing>
+      </w:r>
+      <w:r>
+        <w:rPr>
+          <w:noProof/>
+        </w:rPr>
+        <w:t xml:space="preserve"> </w:t>
+      </w:r>
+      <w:r>
+        <w:rPr>
+          <w:noProof/>
+        </w:rPr>
+        <w:drawing>
+          <wp:inline distT="0" distB="0" distL="0" distR="0" wp14:anchorId="3AF865C1" wp14:editId="789CE76C">
+            <wp:extent cx="2956560" cy="1346200"/>
+            <wp:effectExtent l="0" t="0" r="0" b="6350"/>
+            <wp:docPr id="46" name="Picture 46"/>
+            <wp:cNvGraphicFramePr>
+              <a:graphicFrameLocks xmlns:a="http://schemas.openxmlformats.org/drawingml/2006/main" noChangeAspect="1"/>
+            </wp:cNvGraphicFramePr>
+            <a:graphic xmlns:a="http://schemas.openxmlformats.org/drawingml/2006/main">
+              <a:graphicData uri="http://schemas.openxmlformats.org/drawingml/2006/picture">
+                <pic:pic xmlns:pic="http://schemas.openxmlformats.org/drawingml/2006/picture">
+                  <pic:nvPicPr>
+                    <pic:cNvPr id="1" name=""/>
+                    <pic:cNvPicPr/>
+                  </pic:nvPicPr>
+                  <pic:blipFill>
+                    <a:blip r:embed="rId51"/>
+                    <a:stretch>
+                      <a:fillRect/>
+                    </a:stretch>
+                  </pic:blipFill>
+                  <pic:spPr>
+                    <a:xfrm>
+                      <a:off x="0" y="0"/>
+                      <a:ext cx="3043941" cy="1385987"/>
+                    </a:xfrm>
+                    <a:prstGeom prst="rect">
+                      <a:avLst/>
+                    </a:prstGeom>
+                  </pic:spPr>
+                </pic:pic>
+              </a:graphicData>
+            </a:graphic>
+          </wp:inline>
+        </w:drawing>
+      </w:r>
+    </w:p>
+    <w:p>
+      <w:pPr>
+        <w:spacing w:after="0"/>
+        <w:rPr>
+          <w:rFonts w:eastAsiaTheme="minorEastAsia" w:cstheme="minorHAnsi"/>
+          <w:color w:val="222222"/>
+          <w:shd w:val="clear" w:color="auto" w:fill="FFFFFF"/>
+        </w:rPr>
+      </w:pPr>
+    </w:p>
+    <w:p>
+      <w:pPr>
+        <w:spacing w:after="0"/>
+        <w:rPr>
+          <w:rFonts w:eastAsiaTheme="minorEastAsia" w:cstheme="minorHAnsi"/>
+          <w:color w:val="222222"/>
+          <w:shd w:val="clear" w:color="auto" w:fill="FFFFFF"/>
+        </w:rPr>
+      </w:pPr>
+      <w:r>
+        <w:rPr>
+          <w:rFonts w:eastAsiaTheme="minorEastAsia" w:cstheme="minorHAnsi"/>
+          <w:color w:val="222222"/>
+          <w:shd w:val="clear" w:color="auto" w:fill="FFFFFF"/>
+        </w:rPr>
+        <w:t>Note that the misclassified 1D CNN which classified it as a class 3 but was a class 2 was classified correctly by XGBoost.  The last plot (signal) in the second column is the same signal as the first plot</w:t>
+      </w:r>
+      <w:r>
+        <w:rPr>
+          <w:rFonts w:eastAsiaTheme="minorEastAsia" w:cstheme="minorHAnsi"/>
+          <w:color w:val="222222"/>
+          <w:shd w:val="clear" w:color="auto" w:fill="FFFFFF"/>
+        </w:rPr>
+        <w:t xml:space="preserve"> (signal) </w:t>
+      </w:r>
+      <w:r>
+        <w:rPr>
+          <w:rFonts w:eastAsiaTheme="minorEastAsia" w:cstheme="minorHAnsi"/>
+          <w:color w:val="222222"/>
+          <w:shd w:val="clear" w:color="auto" w:fill="FFFFFF"/>
+        </w:rPr>
+        <w:t xml:space="preserve"> in the first column.</w:t>
+      </w:r>
+      <w:r>
+        <w:rPr>
+          <w:rFonts w:eastAsiaTheme="minorEastAsia" w:cstheme="minorHAnsi"/>
+          <w:color w:val="222222"/>
+          <w:shd w:val="clear" w:color="auto" w:fill="FFFFFF"/>
+        </w:rPr>
+        <w:t xml:space="preserve">  Also, note that the misclassified XGBoost which classified it as a class 3 but was a class 2 was classified correctly by 1D CNN.  </w:t>
+      </w:r>
+      <w:r>
+        <w:rPr>
+          <w:rFonts w:eastAsiaTheme="minorEastAsia" w:cstheme="minorHAnsi"/>
+          <w:color w:val="222222"/>
+          <w:shd w:val="clear" w:color="auto" w:fill="FFFFFF"/>
+        </w:rPr>
+        <w:t xml:space="preserve">The last plot (signal) in the </w:t>
+      </w:r>
+      <w:r>
+        <w:rPr>
+          <w:rFonts w:eastAsiaTheme="minorEastAsia" w:cstheme="minorHAnsi"/>
+          <w:color w:val="222222"/>
+          <w:shd w:val="clear" w:color="auto" w:fill="FFFFFF"/>
+        </w:rPr>
+        <w:t>first</w:t>
+      </w:r>
+      <w:r>
+        <w:rPr>
+          <w:rFonts w:eastAsiaTheme="minorEastAsia" w:cstheme="minorHAnsi"/>
+          <w:color w:val="222222"/>
+          <w:shd w:val="clear" w:color="auto" w:fill="FFFFFF"/>
+        </w:rPr>
+        <w:t xml:space="preserve"> column is the same signal as the first plot (signal)  in the </w:t>
+      </w:r>
+      <w:r>
+        <w:rPr>
+          <w:rFonts w:eastAsiaTheme="minorEastAsia" w:cstheme="minorHAnsi"/>
+          <w:color w:val="222222"/>
+          <w:shd w:val="clear" w:color="auto" w:fill="FFFFFF"/>
+        </w:rPr>
+        <w:t>second</w:t>
+      </w:r>
+      <w:r>
+        <w:rPr>
+          <w:rFonts w:eastAsiaTheme="minorEastAsia" w:cstheme="minorHAnsi"/>
+          <w:color w:val="222222"/>
+          <w:shd w:val="clear" w:color="auto" w:fill="FFFFFF"/>
+        </w:rPr>
+        <w:t xml:space="preserve"> column.  </w:t>
+      </w:r>
+    </w:p>
+    <w:p>
+      <w:pPr>
+        <w:spacing w:after="0"/>
+        <w:rPr>
+          <w:rFonts w:eastAsiaTheme="minorEastAsia" w:cstheme="minorHAnsi"/>
+          <w:color w:val="222222"/>
+          <w:shd w:val="clear" w:color="auto" w:fill="FFFFFF"/>
+        </w:rPr>
+      </w:pPr>
+    </w:p>
+    <w:p>
+      <w:pPr>
+        <w:spacing w:after="0"/>
+        <w:rPr>
+          <w:rFonts w:eastAsiaTheme="minorEastAsia" w:cstheme="minorHAnsi"/>
+          <w:color w:val="222222"/>
+          <w:shd w:val="clear" w:color="auto" w:fill="FFFFFF"/>
+        </w:rPr>
+      </w:pPr>
+      <w:r>
+        <w:rPr>
+          <w:rFonts w:eastAsiaTheme="minorEastAsia" w:cstheme="minorHAnsi"/>
+          <w:color w:val="222222"/>
+          <w:shd w:val="clear" w:color="auto" w:fill="FFFFFF"/>
+        </w:rPr>
+        <w:t xml:space="preserve">The following represents </w:t>
+      </w:r>
+      <w:r>
+        <w:rPr>
+          <w:rFonts w:eastAsiaTheme="minorEastAsia" w:cstheme="minorHAnsi"/>
+          <w:color w:val="222222"/>
+          <w:shd w:val="clear" w:color="auto" w:fill="FFFFFF"/>
+        </w:rPr>
+        <w:t xml:space="preserve">a </w:t>
+      </w:r>
+      <w:r>
+        <w:rPr>
+          <w:rFonts w:eastAsiaTheme="minorEastAsia" w:cstheme="minorHAnsi"/>
+          <w:color w:val="222222"/>
+          <w:shd w:val="clear" w:color="auto" w:fill="FFFFFF"/>
+        </w:rPr>
+        <w:t xml:space="preserve">faulty signal </w:t>
+      </w:r>
+      <w:r>
+        <w:rPr>
+          <w:rFonts w:eastAsiaTheme="minorEastAsia" w:cstheme="minorHAnsi"/>
+          <w:color w:val="222222"/>
+          <w:shd w:val="clear" w:color="auto" w:fill="FFFFFF"/>
+        </w:rPr>
+        <w:t>of</w:t>
+      </w:r>
+      <w:r>
+        <w:rPr>
+          <w:rFonts w:eastAsiaTheme="minorEastAsia" w:cstheme="minorHAnsi"/>
+          <w:color w:val="222222"/>
+          <w:shd w:val="clear" w:color="auto" w:fill="FFFFFF"/>
+        </w:rPr>
+        <w:t xml:space="preserve"> class 7 w</w:t>
+      </w:r>
+      <w:r>
+        <w:rPr>
+          <w:rFonts w:eastAsiaTheme="minorEastAsia" w:cstheme="minorHAnsi"/>
+          <w:color w:val="222222"/>
+          <w:shd w:val="clear" w:color="auto" w:fill="FFFFFF"/>
+        </w:rPr>
+        <w:t>hich was</w:t>
+      </w:r>
+      <w:r>
+        <w:rPr>
+          <w:rFonts w:eastAsiaTheme="minorEastAsia" w:cstheme="minorHAnsi"/>
+          <w:color w:val="222222"/>
+          <w:shd w:val="clear" w:color="auto" w:fill="FFFFFF"/>
+        </w:rPr>
+        <w:t xml:space="preserve"> incorrectly</w:t>
+      </w:r>
+      <w:r>
+        <w:rPr>
+          <w:rFonts w:eastAsiaTheme="minorEastAsia" w:cstheme="minorHAnsi"/>
+          <w:color w:val="222222"/>
+          <w:shd w:val="clear" w:color="auto" w:fill="FFFFFF"/>
+        </w:rPr>
+        <w:t xml:space="preserve"> classified as 11 for both 1D CNN and XGBoost.  </w:t>
+      </w:r>
+    </w:p>
+    <w:p>
+      <w:pPr>
+        <w:spacing w:after="0"/>
+        <w:rPr>
+          <w:rFonts w:eastAsiaTheme="minorEastAsia" w:cstheme="minorHAnsi"/>
+          <w:color w:val="222222"/>
+          <w:shd w:val="clear" w:color="auto" w:fill="FFFFFF"/>
+        </w:rPr>
+      </w:pPr>
+    </w:p>
+    <w:p>
+      <w:pPr>
+        <w:spacing w:after="0"/>
+        <w:rPr>
+          <w:noProof/>
+        </w:rPr>
+      </w:pPr>
+      <w:r>
+        <w:rPr>
+          <w:noProof/>
+        </w:rPr>
+        <w:drawing>
+          <wp:inline distT="0" distB="0" distL="0" distR="0" wp14:anchorId="6A84203E" wp14:editId="6BE34167">
+            <wp:extent cx="2867558" cy="1575435"/>
+            <wp:effectExtent l="0" t="0" r="9525" b="5715"/>
+            <wp:docPr id="47" name="Picture 47"/>
+            <wp:cNvGraphicFramePr>
+              <a:graphicFrameLocks xmlns:a="http://schemas.openxmlformats.org/drawingml/2006/main" noChangeAspect="1"/>
+            </wp:cNvGraphicFramePr>
+            <a:graphic xmlns:a="http://schemas.openxmlformats.org/drawingml/2006/main">
+              <a:graphicData uri="http://schemas.openxmlformats.org/drawingml/2006/picture">
+                <pic:pic xmlns:pic="http://schemas.openxmlformats.org/drawingml/2006/picture">
+                  <pic:nvPicPr>
+                    <pic:cNvPr id="1" name=""/>
+                    <pic:cNvPicPr/>
+                  </pic:nvPicPr>
+                  <pic:blipFill>
+                    <a:blip r:embed="rId52"/>
+                    <a:stretch>
+                      <a:fillRect/>
+                    </a:stretch>
+                  </pic:blipFill>
+                  <pic:spPr>
+                    <a:xfrm>
+                      <a:off x="0" y="0"/>
+                      <a:ext cx="2881945" cy="1583339"/>
+                    </a:xfrm>
+                    <a:prstGeom prst="rect">
+                      <a:avLst/>
+                    </a:prstGeom>
+                  </pic:spPr>
+                </pic:pic>
+              </a:graphicData>
+            </a:graphic>
+          </wp:inline>
+        </w:drawing>
+      </w:r>
+      <w:r>
+        <w:rPr>
+          <w:noProof/>
+        </w:rPr>
+        <w:t xml:space="preserve"> </w:t>
+      </w:r>
+      <w:r>
+        <w:rPr>
+          <w:noProof/>
+        </w:rPr>
+        <w:drawing>
+          <wp:inline distT="0" distB="0" distL="0" distR="0" wp14:anchorId="495DECE1" wp14:editId="4A0EAF13">
+            <wp:extent cx="2860243" cy="1597660"/>
+            <wp:effectExtent l="0" t="0" r="0" b="2540"/>
+            <wp:docPr id="48" name="Picture 48"/>
+            <wp:cNvGraphicFramePr>
+              <a:graphicFrameLocks xmlns:a="http://schemas.openxmlformats.org/drawingml/2006/main" noChangeAspect="1"/>
+            </wp:cNvGraphicFramePr>
+            <a:graphic xmlns:a="http://schemas.openxmlformats.org/drawingml/2006/main">
+              <a:graphicData uri="http://schemas.openxmlformats.org/drawingml/2006/picture">
+                <pic:pic xmlns:pic="http://schemas.openxmlformats.org/drawingml/2006/picture">
+                  <pic:nvPicPr>
+                    <pic:cNvPr id="1" name=""/>
+                    <pic:cNvPicPr/>
+                  </pic:nvPicPr>
+                  <pic:blipFill>
+                    <a:blip r:embed="rId53"/>
+                    <a:stretch>
+                      <a:fillRect/>
+                    </a:stretch>
+                  </pic:blipFill>
+                  <pic:spPr>
+                    <a:xfrm>
+                      <a:off x="0" y="0"/>
+                      <a:ext cx="2901314" cy="1620601"/>
+                    </a:xfrm>
+                    <a:prstGeom prst="rect">
+                      <a:avLst/>
+                    </a:prstGeom>
+                  </pic:spPr>
+                </pic:pic>
+              </a:graphicData>
+            </a:graphic>
+          </wp:inline>
+        </w:drawing>
+      </w:r>
+    </w:p>
+    <w:p>
+      <w:pPr>
+        <w:spacing w:after="0"/>
+        <w:rPr>
+          <w:noProof/>
+        </w:rPr>
+      </w:pPr>
+      <w:r>
+        <w:rPr>
+          <w:noProof/>
+        </w:rPr>
+        <w:drawing>
+          <wp:inline distT="0" distB="0" distL="0" distR="0" wp14:anchorId="4FBB3CA8" wp14:editId="644FC311">
+            <wp:extent cx="2889504" cy="1450309"/>
+            <wp:effectExtent l="0" t="0" r="6350" b="0"/>
+            <wp:docPr id="53" name="Picture 53"/>
+            <wp:cNvGraphicFramePr>
+              <a:graphicFrameLocks xmlns:a="http://schemas.openxmlformats.org/drawingml/2006/main" noChangeAspect="1"/>
+            </wp:cNvGraphicFramePr>
+            <a:graphic xmlns:a="http://schemas.openxmlformats.org/drawingml/2006/main">
+              <a:graphicData uri="http://schemas.openxmlformats.org/drawingml/2006/picture">
+                <pic:pic xmlns:pic="http://schemas.openxmlformats.org/drawingml/2006/picture">
+                  <pic:nvPicPr>
+                    <pic:cNvPr id="1" name=""/>
+                    <pic:cNvPicPr/>
+                  </pic:nvPicPr>
+                  <pic:blipFill>
+                    <a:blip r:embed="rId54"/>
+                    <a:stretch>
+                      <a:fillRect/>
+                    </a:stretch>
+                  </pic:blipFill>
+                  <pic:spPr>
+                    <a:xfrm>
+                      <a:off x="0" y="0"/>
+                      <a:ext cx="2924195" cy="1467721"/>
+                    </a:xfrm>
+                    <a:prstGeom prst="rect">
+                      <a:avLst/>
+                    </a:prstGeom>
+                  </pic:spPr>
+                </pic:pic>
+              </a:graphicData>
+            </a:graphic>
+          </wp:inline>
+        </w:drawing>
+      </w:r>
+      <w:r>
+        <w:rPr>
+          <w:noProof/>
+        </w:rPr>
+        <w:t xml:space="preserve"> </w:t>
+      </w:r>
+      <w:r>
+        <w:rPr>
+          <w:noProof/>
+        </w:rPr>
+        <w:drawing>
+          <wp:inline distT="0" distB="0" distL="0" distR="0" wp14:anchorId="333E6175" wp14:editId="4C69D3C5">
+            <wp:extent cx="2904134" cy="1442531"/>
+            <wp:effectExtent l="0" t="0" r="0" b="5715"/>
+            <wp:docPr id="50" name="Picture 50"/>
+            <wp:cNvGraphicFramePr>
+              <a:graphicFrameLocks xmlns:a="http://schemas.openxmlformats.org/drawingml/2006/main" noChangeAspect="1"/>
+            </wp:cNvGraphicFramePr>
+            <a:graphic xmlns:a="http://schemas.openxmlformats.org/drawingml/2006/main">
+              <a:graphicData uri="http://schemas.openxmlformats.org/drawingml/2006/picture">
+                <pic:pic xmlns:pic="http://schemas.openxmlformats.org/drawingml/2006/picture">
+                  <pic:nvPicPr>
+                    <pic:cNvPr id="1" name=""/>
+                    <pic:cNvPicPr/>
+                  </pic:nvPicPr>
+                  <pic:blipFill>
+                    <a:blip r:embed="rId55"/>
+                    <a:stretch>
+                      <a:fillRect/>
+                    </a:stretch>
+                  </pic:blipFill>
+                  <pic:spPr>
+                    <a:xfrm>
+                      <a:off x="0" y="0"/>
+                      <a:ext cx="2917341" cy="1449091"/>
+                    </a:xfrm>
+                    <a:prstGeom prst="rect">
+                      <a:avLst/>
+                    </a:prstGeom>
+                  </pic:spPr>
+                </pic:pic>
+              </a:graphicData>
+            </a:graphic>
+          </wp:inline>
+        </w:drawing>
+      </w:r>
+    </w:p>
+    <w:p>
+      <w:pPr>
+        <w:spacing w:after="0"/>
+        <w:rPr>
+          <w:noProof/>
+        </w:rPr>
+      </w:pPr>
+      <w:r>
+        <w:rPr>
+          <w:noProof/>
+        </w:rPr>
+        <w:drawing>
+          <wp:inline distT="0" distB="0" distL="0" distR="0" wp14:anchorId="6F7E7CD2" wp14:editId="4EB4F78D">
+            <wp:extent cx="2911450" cy="1466923"/>
+            <wp:effectExtent l="0" t="0" r="3810" b="0"/>
+            <wp:docPr id="51" name="Picture 51"/>
+            <wp:cNvGraphicFramePr>
+              <a:graphicFrameLocks xmlns:a="http://schemas.openxmlformats.org/drawingml/2006/main" noChangeAspect="1"/>
+            </wp:cNvGraphicFramePr>
+            <a:graphic xmlns:a="http://schemas.openxmlformats.org/drawingml/2006/main">
+              <a:graphicData uri="http://schemas.openxmlformats.org/drawingml/2006/picture">
+                <pic:pic xmlns:pic="http://schemas.openxmlformats.org/drawingml/2006/picture">
+                  <pic:nvPicPr>
+                    <pic:cNvPr id="1" name=""/>
+                    <pic:cNvPicPr/>
+                  </pic:nvPicPr>
+                  <pic:blipFill>
+                    <a:blip r:embed="rId56"/>
+                    <a:stretch>
+                      <a:fillRect/>
+                    </a:stretch>
+                  </pic:blipFill>
+                  <pic:spPr>
+                    <a:xfrm>
+                      <a:off x="0" y="0"/>
+                      <a:ext cx="2923607" cy="1473048"/>
+                    </a:xfrm>
+                    <a:prstGeom prst="rect">
+                      <a:avLst/>
+                    </a:prstGeom>
+                  </pic:spPr>
+                </pic:pic>
+              </a:graphicData>
+            </a:graphic>
+          </wp:inline>
+        </w:drawing>
+      </w:r>
+      <w:r>
+        <w:rPr>
+          <w:noProof/>
+        </w:rPr>
+        <w:t xml:space="preserve"> </w:t>
+      </w:r>
+      <w:r>
+        <w:rPr>
+          <w:noProof/>
+        </w:rPr>
+        <w:drawing>
+          <wp:inline distT="0" distB="0" distL="0" distR="0" wp14:anchorId="55F75F21" wp14:editId="1934C421">
+            <wp:extent cx="2865530" cy="1473861"/>
+            <wp:effectExtent l="0" t="0" r="0" b="0"/>
+            <wp:docPr id="52" name="Picture 52"/>
+            <wp:cNvGraphicFramePr>
+              <a:graphicFrameLocks xmlns:a="http://schemas.openxmlformats.org/drawingml/2006/main" noChangeAspect="1"/>
+            </wp:cNvGraphicFramePr>
+            <a:graphic xmlns:a="http://schemas.openxmlformats.org/drawingml/2006/main">
+              <a:graphicData uri="http://schemas.openxmlformats.org/drawingml/2006/picture">
+                <pic:pic xmlns:pic="http://schemas.openxmlformats.org/drawingml/2006/picture">
+                  <pic:nvPicPr>
+                    <pic:cNvPr id="1" name=""/>
+                    <pic:cNvPicPr/>
+                  </pic:nvPicPr>
+                  <pic:blipFill>
+                    <a:blip r:embed="rId57"/>
+                    <a:stretch>
+                      <a:fillRect/>
+                    </a:stretch>
+                  </pic:blipFill>
+                  <pic:spPr>
+                    <a:xfrm>
+                      <a:off x="0" y="0"/>
+                      <a:ext cx="2893202" cy="1488094"/>
+                    </a:xfrm>
+                    <a:prstGeom prst="rect">
+                      <a:avLst/>
+                    </a:prstGeom>
+                  </pic:spPr>
+                </pic:pic>
+              </a:graphicData>
+            </a:graphic>
+          </wp:inline>
+        </w:drawing>
+      </w:r>
+    </w:p>
+    <w:p>
+      <w:pPr>
+        <w:spacing w:after="0"/>
+        <w:rPr>
+          <w:noProof/>
+        </w:rPr>
+      </w:pPr>
+    </w:p>
+    <w:p>
+      <w:pPr>
+        <w:spacing w:after="0"/>
+        <w:rPr>
+          <w:noProof/>
+        </w:rPr>
+      </w:pPr>
+      <w:r>
+        <w:rPr>
+          <w:noProof/>
+        </w:rPr>
+        <w:t>Note that in this case, both 1D CNN and XGBoost misclassified the same signal and both 1D CNN and XGBoost classified the last two rows of the plot matrix correctly.  Note that all three signals (misclassified, actual 11 and classified as 11, actual 7 and classified as 7) are the same signals for 1D CNN and XGBoost.</w:t>
+      </w:r>
+    </w:p>
+    <w:p>
+      <w:pPr>
+        <w:spacing w:after="0"/>
+        <w:rPr>
+          <w:rFonts w:eastAsiaTheme="minorEastAsia" w:cstheme="minorHAnsi"/>
+          <w:color w:val="222222"/>
+          <w:shd w:val="clear" w:color="auto" w:fill="FFFFFF"/>
+        </w:rPr>
+      </w:pPr>
+    </w:p>
+    <w:p>
+      <w:pPr>
+        <w:spacing w:after="0"/>
+        <w:rPr>
+          <w:rFonts w:eastAsiaTheme="minorEastAsia" w:cstheme="minorHAnsi"/>
+          <w:color w:val="222222"/>
+          <w:shd w:val="clear" w:color="auto" w:fill="FFFFFF"/>
+        </w:rPr>
+      </w:pPr>
+      <w:r>
+        <w:rPr>
+          <w:rFonts w:eastAsiaTheme="minorEastAsia" w:cstheme="minorHAnsi"/>
+          <w:color w:val="222222"/>
+          <w:shd w:val="clear" w:color="auto" w:fill="FFFFFF"/>
+        </w:rPr>
         <w:t>The conclusion is that both approaches performed well.</w:t>
       </w:r>
     </w:p>
     <w:p>
       <w:pPr>
+        <w:spacing w:after="0"/>
+        <w:rPr>
+          <w:rFonts w:eastAsiaTheme="minorEastAsia" w:cstheme="minorHAnsi"/>
+          <w:color w:val="222222"/>
+          <w:shd w:val="clear" w:color="auto" w:fill="FFFFFF"/>
+        </w:rPr>
+      </w:pPr>
+    </w:p>
+    <w:p>
+      <w:pPr>
         <w:pStyle w:val="Heading1"/>
         <w:rPr>
           <w:rFonts w:eastAsiaTheme="minorEastAsia"/>
           <w:shd w:val="clear" w:color="auto" w:fill="FFFFFF"/>
         </w:rPr>
       </w:pPr>
-      <w:bookmarkStart w:id="12" w:name="_Toc31968103"/>
+      <w:bookmarkStart w:id="12" w:name="_Toc32312824"/>
       <w:r>
         <w:rPr>
           <w:rFonts w:eastAsiaTheme="minorEastAsia"/>
           <w:shd w:val="clear" w:color="auto" w:fill="FFFFFF"/>
         </w:rPr>
+        <w:lastRenderedPageBreak/>
         <w:t>Future Considerations</w:t>
       </w:r>
       <w:bookmarkEnd w:id="12"/>
@@ -9372,7 +10224,7 @@
         </w:rPr>
         <w:t>.  An interesting discussion at PyData LA 2018 was given by Nathan Janos and Jeff Roach which I highly recommend (</w:t>
       </w:r>
-      <w:hyperlink r:id="rId46" w:history="1">
+      <w:hyperlink r:id="rId58" w:history="1">
         <w:r>
           <w:rPr>
             <w:rStyle w:val="Hyperlink"/>
@@ -9583,24 +10435,14 @@
         </w:rPr>
         <w:t xml:space="preserve">which can be then used as features for machine learning.  It was created by Maximilian Christ of Blue Yonder </w:t>
       </w:r>
-      <w:proofErr w:type="gramStart"/>
-      <w:r>
-        <w:rPr>
-          <w:rFonts w:eastAsiaTheme="minorEastAsia" w:cstheme="minorHAnsi"/>
-          <w:color w:val="222222"/>
-          <w:shd w:val="clear" w:color="auto" w:fill="FFFFFF"/>
-        </w:rPr>
-        <w:t>GmbH</w:t>
-      </w:r>
-      <w:r>
-        <w:rPr>
-          <w:rFonts w:eastAsiaTheme="minorEastAsia" w:cstheme="minorHAnsi"/>
-          <w:color w:val="222222"/>
-          <w:shd w:val="clear" w:color="auto" w:fill="FFFFFF"/>
-        </w:rPr>
-        <w:t>, and</w:t>
-      </w:r>
-      <w:proofErr w:type="gramEnd"/>
+      <w:r>
+        <w:rPr>
+          <w:rFonts w:eastAsiaTheme="minorEastAsia" w:cstheme="minorHAnsi"/>
+          <w:color w:val="222222"/>
+          <w:shd w:val="clear" w:color="auto" w:fill="FFFFFF"/>
+        </w:rPr>
+        <w:t>GmbH and</w:t>
+      </w:r>
       <w:r>
         <w:rPr>
           <w:rFonts w:eastAsiaTheme="minorEastAsia" w:cstheme="minorHAnsi"/>
@@ -9631,16 +10473,7 @@
           <w:color w:val="222222"/>
           <w:shd w:val="clear" w:color="auto" w:fill="FFFFFF"/>
         </w:rPr>
-        <w:t xml:space="preserve">.  This package can produce 1000’s of features and PCA can be used to reduce the set to a manageable </w:t>
-      </w:r>
-      <w:r>
-        <w:rPr>
-          <w:rFonts w:eastAsiaTheme="minorEastAsia" w:cstheme="minorHAnsi"/>
-          <w:color w:val="222222"/>
-          <w:shd w:val="clear" w:color="auto" w:fill="FFFFFF"/>
-        </w:rPr>
-        <w:lastRenderedPageBreak/>
-        <w:t>level.</w:t>
+        <w:t>.  This package can produce 1000’s of features and PCA can be used to reduce the set to a manageable level.</w:t>
       </w:r>
       <w:r>
         <w:rPr>
@@ -9666,7 +10499,7 @@
         </w:rPr>
         <w:t xml:space="preserve">.  This is fairly new to python and the only information I could find is at the following URL:  </w:t>
       </w:r>
-      <w:hyperlink r:id="rId47" w:history="1">
+      <w:hyperlink r:id="rId59" w:history="1">
         <w:r>
           <w:rPr>
             <w:rStyle w:val="Hyperlink"/>
@@ -9695,7 +10528,7 @@
           <w:shd w:val="clear" w:color="auto" w:fill="FFFFFF"/>
         </w:rPr>
       </w:pPr>
-      <w:bookmarkStart w:id="13" w:name="_Toc31968104"/>
+      <w:bookmarkStart w:id="13" w:name="_Toc32312825"/>
       <w:r>
         <w:rPr>
           <w:rFonts w:eastAsiaTheme="minorEastAsia"/>
@@ -9723,7 +10556,7 @@
       <w:pPr>
         <w:spacing w:after="0"/>
       </w:pPr>
-      <w:hyperlink r:id="rId48" w:history="1">
+      <w:hyperlink r:id="rId60" w:history="1">
         <w:r>
           <w:rPr>
             <w:rStyle w:val="Hyperlink"/>
@@ -9741,7 +10574,7 @@
       <w:pPr>
         <w:spacing w:after="0"/>
       </w:pPr>
-      <w:hyperlink r:id="rId49" w:history="1">
+      <w:hyperlink r:id="rId61" w:history="1">
         <w:r>
           <w:rPr>
             <w:rStyle w:val="Hyperlink"/>
@@ -9762,7 +10595,7 @@
           <w:rStyle w:val="Hyperlink"/>
         </w:rPr>
       </w:pPr>
-      <w:hyperlink r:id="rId50" w:history="1">
+      <w:hyperlink r:id="rId62" w:history="1">
         <w:r>
           <w:rPr>
             <w:rStyle w:val="Hyperlink"/>
@@ -9792,7 +10625,7 @@
           <w:shd w:val="clear" w:color="auto" w:fill="FFFFFF"/>
         </w:rPr>
       </w:pPr>
-      <w:bookmarkStart w:id="14" w:name="_Toc31968105"/>
+      <w:bookmarkStart w:id="14" w:name="_Toc32312826"/>
       <w:r>
         <w:rPr>
           <w:rFonts w:eastAsiaTheme="minorEastAsia"/>
@@ -9888,6 +10721,7 @@
         <w:rPr>
           <w:noProof/>
         </w:rPr>
+        <w:lastRenderedPageBreak/>
         <w:t xml:space="preserve">Devleker, K. (n.d.). </w:t>
       </w:r>
       <w:r>
@@ -9983,7 +10817,28 @@
           <w:iCs/>
           <w:noProof/>
         </w:rPr>
-        <w:t>1D</w:t>
+        <w:t>1-D Convolutional Neural Networks for Signal Processing Applications.</w:t>
+      </w:r>
+      <w:r>
+        <w:rPr>
+          <w:noProof/>
+        </w:rPr>
+        <w:t xml:space="preserve"> Retrieved from https://ieeexplore.ieee.org/document/8682194</w:t>
+      </w:r>
+    </w:p>
+    <w:p>
+      <w:pPr>
+        <w:pStyle w:val="Bibliography"/>
+        <w:ind w:left="720" w:hanging="720"/>
+        <w:rPr>
+          <w:noProof/>
+        </w:rPr>
+      </w:pPr>
+      <w:r>
+        <w:rPr>
+          <w:noProof/>
+        </w:rPr>
+        <w:t xml:space="preserve">Taspinar, A. (2018). </w:t>
       </w:r>
       <w:r>
         <w:rPr>
@@ -9991,13 +10846,13 @@
           <w:iCs/>
           <w:noProof/>
         </w:rPr>
-        <w:t xml:space="preserve"> Convolutional Neural Networks for Signal Processing Applications.</w:t>
-      </w:r>
-      <w:r>
-        <w:rPr>
-          <w:noProof/>
-        </w:rPr>
-        <w:t xml:space="preserve"> Retrieved from https://ieeexplore.ieee.org/document/8682194</w:t>
+        <w:t>A guide for using Wavelet Transform in Machine Learning.</w:t>
+      </w:r>
+      <w:r>
+        <w:rPr>
+          <w:noProof/>
+        </w:rPr>
+        <w:t xml:space="preserve"> Ahmet Taspinar. Retrieved from http://ataspinar.com/2018/12/21/a-guide-for-using-the-wavelet-transform-in-machine-learning/</w:t>
       </w:r>
     </w:p>
     <w:p>
@@ -10020,13 +10875,13 @@
           <w:iCs/>
           <w:noProof/>
         </w:rPr>
-        <w:t>A guide for using Wavelet Transform in Machine Learning.</w:t>
-      </w:r>
-      <w:r>
-        <w:rPr>
-          <w:noProof/>
-        </w:rPr>
-        <w:t xml:space="preserve"> Ahmet Taspinar. Retrieved from http://ataspinar.com/2018/12/21/a-guide-for-using-the-wavelet-transform-in-machine-learning/</w:t>
+        <w:t>Machine Learning with Signal Processing Techniques.</w:t>
+      </w:r>
+      <w:r>
+        <w:rPr>
+          <w:noProof/>
+        </w:rPr>
+        <w:t xml:space="preserve"> Retrieved from http://ataspinar.com/2018/04/04/machine-learning-with-signal-processing-techniques/</w:t>
       </w:r>
     </w:p>
     <w:p>
@@ -10041,7 +10896,7 @@
         <w:rPr>
           <w:noProof/>
         </w:rPr>
-        <w:t xml:space="preserve">Taspinar, A. (2018). </w:t>
+        <w:t xml:space="preserve">Tower-Clark, C. (2019). </w:t>
       </w:r>
       <w:r>
         <w:rPr>
@@ -10049,13 +10904,13 @@
           <w:iCs/>
           <w:noProof/>
         </w:rPr>
-        <w:t>Machine Learning with Signal Processing Techniques.</w:t>
-      </w:r>
-      <w:r>
-        <w:rPr>
-          <w:noProof/>
-        </w:rPr>
-        <w:t xml:space="preserve"> </w:t>
+        <w:t>Big Data, AI &amp; IoT Part Two: Driving Industry 4.0 One Step At A Time.</w:t>
+      </w:r>
+      <w:r>
+        <w:rPr>
+          <w:noProof/>
+        </w:rPr>
+        <w:t xml:space="preserve"> Forbes. Retrieved from https://www.forbes.com/sites/charlestowersclark/2019/02/20/big-data-ai-iot-part-two-driving-industry-4-0-one-step-at-a-time/</w:t>
       </w:r>
     </w:p>
     <w:p>
@@ -10070,7 +10925,7 @@
         <w:rPr>
           <w:noProof/>
         </w:rPr>
-        <w:t xml:space="preserve">Tower-Clark, C. (2019). </w:t>
+        <w:t xml:space="preserve">Wikipedia. (2019). </w:t>
       </w:r>
       <w:r>
         <w:rPr>
@@ -10078,13 +10933,13 @@
           <w:iCs/>
           <w:noProof/>
         </w:rPr>
-        <w:t>Big Data, AI &amp; IoT Part Two: Driving Industry 4.0 One Step At A Time.</w:t>
-      </w:r>
-      <w:r>
-        <w:rPr>
-          <w:noProof/>
-        </w:rPr>
-        <w:t xml:space="preserve"> Forbes. Retrieved from https://www.forbes.com/sites/charlestowersclark/2019/02/20/big-data-ai-iot-part-two-driving-industry-4-0-one-step-at-a-time/</w:t>
+        <w:t>Industry 4.0.</w:t>
+      </w:r>
+      <w:r>
+        <w:rPr>
+          <w:noProof/>
+        </w:rPr>
+        <w:t xml:space="preserve"> Widipedia. Retrieved from https://en.wikipedia.org/wiki/Industry_4.0</w:t>
       </w:r>
     </w:p>
     <w:p>
@@ -10099,8 +10954,7 @@
         <w:rPr>
           <w:noProof/>
         </w:rPr>
-        <w:lastRenderedPageBreak/>
-        <w:t xml:space="preserve">Wikipedia. (2019). </w:t>
+        <w:t xml:space="preserve">Zang, R. e. (2017). </w:t>
       </w:r>
       <w:r>
         <w:rPr>
@@ -10108,35 +10962,6 @@
           <w:iCs/>
           <w:noProof/>
         </w:rPr>
-        <w:t>Industry 4.0.</w:t>
-      </w:r>
-      <w:r>
-        <w:rPr>
-          <w:noProof/>
-        </w:rPr>
-        <w:t xml:space="preserve"> Widipedia. Retrieved from https://en.wikipedia.org/wiki/Industry_4.0</w:t>
-      </w:r>
-    </w:p>
-    <w:p>
-      <w:pPr>
-        <w:pStyle w:val="Bibliography"/>
-        <w:ind w:left="720" w:hanging="720"/>
-        <w:rPr>
-          <w:noProof/>
-        </w:rPr>
-      </w:pPr>
-      <w:r>
-        <w:rPr>
-          <w:noProof/>
-        </w:rPr>
-        <w:t xml:space="preserve">Zang, R. e. (2017). </w:t>
-      </w:r>
-      <w:r>
-        <w:rPr>
-          <w:i/>
-          <w:iCs/>
-          <w:noProof/>
-        </w:rPr>
         <w:t>Fault Diagnosis from Raw Sensor Data Using Deep Neural Networks Considering Temporal Coherence.</w:t>
       </w:r>
       <w:r>
@@ -10158,7 +10983,7 @@
       <w:pPr>
         <w:pStyle w:val="Heading1"/>
       </w:pPr>
-      <w:bookmarkStart w:id="15" w:name="_Toc31968106"/>
+      <w:bookmarkStart w:id="15" w:name="_Toc32312827"/>
       <w:r>
         <w:t>Special Thanks</w:t>
       </w:r>
@@ -10207,8 +11032,8 @@
       </w:pPr>
     </w:p>
     <w:sectPr>
-      <w:headerReference w:type="default" r:id="rId51"/>
-      <w:footerReference w:type="default" r:id="rId52"/>
+      <w:headerReference w:type="default" r:id="rId63"/>
+      <w:footerReference w:type="default" r:id="rId64"/>
       <w:pgSz w:w="12240" w:h="15840"/>
       <w:pgMar w:top="1440" w:right="1440" w:bottom="1440" w:left="1440" w:header="720" w:footer="720" w:gutter="0"/>
       <w:cols w:space="720"/>
@@ -12596,24 +13421,6 @@
     <b:RefOrder>7</b:RefOrder>
   </b:Source>
   <b:Source>
-    <b:Tag>Ahm18</b:Tag>
-    <b:SourceType>Report</b:SourceType>
-    <b:Guid>{C1907423-B8A4-4BBF-BE67-AB7B6AE190FD}</b:Guid>
-    <b:Author>
-      <b:Author>
-        <b:NameList>
-          <b:Person>
-            <b:Last>Taspinar</b:Last>
-            <b:First>Ahmet</b:First>
-          </b:Person>
-        </b:NameList>
-      </b:Author>
-    </b:Author>
-    <b:Title>Machine Learning with Signal Processing Techniques</b:Title>
-    <b:Year>2018</b:Year>
-    <b:RefOrder>8</b:RefOrder>
-  </b:Source>
-  <b:Source>
     <b:Tag>alR17</b:Tag>
     <b:SourceType>Report</b:SourceType>
     <b:Guid>{0A608836-A95B-40D6-B4C6-F42C0ED5C905}</b:Guid>
@@ -12672,11 +13479,30 @@
     <b:URL>https://www.mathworks.com/videos/understanding-wavelets-part-3-an-example-application-of-the-discrete-wavelet-transform-121284.html</b:URL>
     <b:RefOrder>9</b:RefOrder>
   </b:Source>
+  <b:Source>
+    <b:Tag>Ahm18</b:Tag>
+    <b:SourceType>Report</b:SourceType>
+    <b:Guid>{54880332-48E6-4CF9-A5B8-E3E211FDBC8C}</b:Guid>
+    <b:Author>
+      <b:Author>
+        <b:NameList>
+          <b:Person>
+            <b:Last>Taspinar</b:Last>
+            <b:First>Ahmet</b:First>
+          </b:Person>
+        </b:NameList>
+      </b:Author>
+    </b:Author>
+    <b:Title>Machine Learning with Signal Processing Techniques</b:Title>
+    <b:Year>2018</b:Year>
+    <b:URL>http://ataspinar.com/2018/04/04/machine-learning-with-signal-processing-techniques/</b:URL>
+    <b:RefOrder>8</b:RefOrder>
+  </b:Source>
 </b:Sources>
 </file>
 
 <file path=customXml/itemProps1.xml><?xml version="1.0" encoding="utf-8"?>
-<ds:datastoreItem xmlns:ds="http://schemas.openxmlformats.org/officeDocument/2006/customXml" ds:itemID="{F1694A17-EBA1-4C67-8E46-F4687446E0D6}">
+<ds:datastoreItem xmlns:ds="http://schemas.openxmlformats.org/officeDocument/2006/customXml" ds:itemID="{958873D0-61EF-4EF7-8842-875952A62A57}">
   <ds:schemaRefs>
     <ds:schemaRef ds:uri="http://schemas.openxmlformats.org/officeDocument/2006/bibliography"/>
   </ds:schemaRefs>

</xml_diff>

<commit_message>
final version combined approaches
</commit_message>
<xml_diff>
--- a/CapstoneP2/ReportOuts/SensorProjectFinalResults.docx
+++ b/CapstoneP2/ReportOuts/SensorProjectFinalResults.docx
@@ -121,7 +121,21 @@
         <w:t xml:space="preserve">  </w:t>
       </w:r>
       <w:r>
-        <w:t xml:space="preserve">Feature engineering is the heart of the classic approach to signal processing and machine learning using features extracted from the output of the Fast Fourier Transform and Discrete Wavelet Transform for this paper.  </w:t>
+        <w:t>Feature engineering is the heart of the classic approach to signal processing and machine learning using features extracted from the output of the Fast Fourier Transform</w:t>
+      </w:r>
+      <w:r>
+        <w:t xml:space="preserve"> (FFT)</w:t>
+      </w:r>
+      <w:r>
+        <w:t xml:space="preserve"> and Discrete Wavelet Transform</w:t>
+      </w:r>
+      <w:r>
+        <w:t xml:space="preserve"> (DWT)</w:t>
+      </w:r>
+      <w:bookmarkStart w:id="0" w:name="_GoBack"/>
+      <w:bookmarkEnd w:id="0"/>
+      <w:r>
+        <w:t xml:space="preserve"> for this paper.  </w:t>
       </w:r>
       <w:r>
         <w:t>The contemporary approach is to use 1D CNN</w:t>
@@ -142,10 +156,10 @@
         <w:t xml:space="preserve"> combined by extracting features from 1D CNN</w:t>
       </w:r>
       <w:r>
-        <w:t>, FFT and DWT and using conventional classification algorithms</w:t>
-      </w:r>
-      <w:r>
-        <w:t xml:space="preserve">.  </w:t>
+        <w:t>, FFT and DWT and conventional classification algorithms</w:t>
+      </w:r>
+      <w:r>
+        <w:t xml:space="preserve"> were used.</w:t>
       </w:r>
     </w:p>
     <w:p/>
@@ -1599,7 +1613,7 @@
       <w:r>
         <w:br w:type="page"/>
       </w:r>
-      <w:bookmarkStart w:id="0" w:name="_Toc32744759"/>
+      <w:bookmarkStart w:id="1" w:name="_Toc32744759"/>
       <w:r>
         <w:rPr>
           <w:shd w:val="clear" w:color="auto" w:fill="FFFFFF"/>
@@ -1607,7 +1621,7 @@
         <w:lastRenderedPageBreak/>
         <w:t>Executive Overview</w:t>
       </w:r>
-      <w:bookmarkEnd w:id="0"/>
+      <w:bookmarkEnd w:id="1"/>
     </w:p>
     <w:p>
       <w:pPr>
@@ -2574,11 +2588,11 @@
       <w:pPr>
         <w:pStyle w:val="Heading1"/>
       </w:pPr>
-      <w:bookmarkStart w:id="1" w:name="_Toc32744760"/>
+      <w:bookmarkStart w:id="2" w:name="_Toc32744760"/>
       <w:r>
         <w:t>Introduction</w:t>
       </w:r>
-      <w:bookmarkEnd w:id="1"/>
+      <w:bookmarkEnd w:id="2"/>
     </w:p>
     <w:p>
       <w:pPr>
@@ -3625,14 +3639,14 @@
           <w:shd w:val="clear" w:color="auto" w:fill="FFFFFF"/>
         </w:rPr>
       </w:pPr>
-      <w:bookmarkStart w:id="2" w:name="_Toc32744761"/>
+      <w:bookmarkStart w:id="3" w:name="_Toc32744761"/>
       <w:r>
         <w:rPr>
           <w:shd w:val="clear" w:color="auto" w:fill="FFFFFF"/>
         </w:rPr>
         <w:t>Data Acquisition and Exploratory Data Analysis</w:t>
       </w:r>
-      <w:bookmarkEnd w:id="2"/>
+      <w:bookmarkEnd w:id="3"/>
     </w:p>
     <w:p>
       <w:pPr>
@@ -4353,7 +4367,7 @@
           <w:shd w:val="clear" w:color="auto" w:fill="FFFFFF"/>
         </w:rPr>
       </w:pPr>
-      <w:bookmarkStart w:id="3" w:name="_Toc32744762"/>
+      <w:bookmarkStart w:id="4" w:name="_Toc32744762"/>
       <w:r>
         <w:rPr>
           <w:shd w:val="clear" w:color="auto" w:fill="FFFFFF"/>
@@ -4373,7 +4387,7 @@
         </w:rPr>
         <w:t xml:space="preserve"> Feature Extraction</w:t>
       </w:r>
-      <w:bookmarkEnd w:id="3"/>
+      <w:bookmarkEnd w:id="4"/>
     </w:p>
     <w:p>
       <w:pPr>
@@ -5480,14 +5494,14 @@
           <w:shd w:val="clear" w:color="auto" w:fill="FFFFFF"/>
         </w:rPr>
       </w:pPr>
-      <w:bookmarkStart w:id="4" w:name="_Toc32744763"/>
+      <w:bookmarkStart w:id="5" w:name="_Toc32744763"/>
       <w:r>
         <w:rPr>
           <w:shd w:val="clear" w:color="auto" w:fill="FFFFFF"/>
         </w:rPr>
         <w:t>Discrete Wavelet Transform Feature Extraction</w:t>
       </w:r>
-      <w:bookmarkEnd w:id="4"/>
+      <w:bookmarkEnd w:id="5"/>
     </w:p>
     <w:p>
       <w:pPr>
@@ -7497,7 +7511,7 @@
           <w:noProof/>
         </w:rPr>
       </w:pPr>
-      <w:bookmarkStart w:id="5" w:name="_Toc32744764"/>
+      <w:bookmarkStart w:id="6" w:name="_Toc32744764"/>
       <w:r>
         <w:rPr>
           <w:noProof/>
@@ -7510,7 +7524,7 @@
         </w:rPr>
         <w:t>and Raw Signals</w:t>
       </w:r>
-      <w:bookmarkEnd w:id="5"/>
+      <w:bookmarkEnd w:id="6"/>
     </w:p>
     <w:p>
       <w:pPr>
@@ -7925,7 +7939,7 @@
           <w:shd w:val="clear" w:color="auto" w:fill="FFFFFF"/>
         </w:rPr>
       </w:pPr>
-      <w:bookmarkStart w:id="6" w:name="_Toc32744765"/>
+      <w:bookmarkStart w:id="7" w:name="_Toc32744765"/>
       <w:r>
         <w:rPr>
           <w:rFonts w:eastAsiaTheme="minorEastAsia"/>
@@ -7933,7 +7947,7 @@
         </w:rPr>
         <w:t>Feature Extraction using 1D CNN</w:t>
       </w:r>
-      <w:bookmarkEnd w:id="6"/>
+      <w:bookmarkEnd w:id="7"/>
     </w:p>
     <w:p/>
     <w:p>
@@ -8010,7 +8024,7 @@
           <w:shd w:val="clear" w:color="auto" w:fill="FFFFFF"/>
         </w:rPr>
       </w:pPr>
-      <w:bookmarkStart w:id="7" w:name="_Toc32744766"/>
+      <w:bookmarkStart w:id="8" w:name="_Toc32744766"/>
       <w:r>
         <w:rPr>
           <w:rFonts w:eastAsiaTheme="minorEastAsia"/>
@@ -8019,7 +8033,7 @@
         <w:lastRenderedPageBreak/>
         <w:t>Data Preparation and Execution of Models</w:t>
       </w:r>
-      <w:bookmarkEnd w:id="7"/>
+      <w:bookmarkEnd w:id="8"/>
     </w:p>
     <w:p>
       <w:pPr>
@@ -8638,7 +8652,7 @@
           <w:shd w:val="clear" w:color="auto" w:fill="FFFFFF"/>
         </w:rPr>
       </w:pPr>
-      <w:bookmarkStart w:id="8" w:name="_Toc32744767"/>
+      <w:bookmarkStart w:id="9" w:name="_Toc32744767"/>
       <w:r>
         <w:rPr>
           <w:rFonts w:eastAsiaTheme="minorEastAsia"/>
@@ -8646,7 +8660,7 @@
         </w:rPr>
         <w:t>The Results</w:t>
       </w:r>
-      <w:bookmarkEnd w:id="8"/>
+      <w:bookmarkEnd w:id="9"/>
     </w:p>
     <w:p>
       <w:pPr>
@@ -8859,7 +8873,7 @@
           <w:shd w:val="clear" w:color="auto" w:fill="FFFFFF"/>
         </w:rPr>
       </w:pPr>
-      <w:bookmarkStart w:id="9" w:name="_Toc32744768"/>
+      <w:bookmarkStart w:id="10" w:name="_Toc32744768"/>
       <w:r>
         <w:rPr>
           <w:rFonts w:eastAsiaTheme="minorEastAsia"/>
@@ -8881,7 +8895,7 @@
         </w:rPr>
         <w:t>esults</w:t>
       </w:r>
-      <w:bookmarkEnd w:id="9"/>
+      <w:bookmarkEnd w:id="10"/>
     </w:p>
     <w:p>
       <w:pPr>
@@ -9070,8 +9084,6 @@
           </wp:inline>
         </w:drawing>
       </w:r>
-      <w:bookmarkStart w:id="10" w:name="_GoBack"/>
-      <w:bookmarkEnd w:id="10"/>
     </w:p>
     <w:p>
       <w:pPr>
@@ -14429,7 +14441,7 @@
 </file>
 
 <file path=customXml/itemProps1.xml><?xml version="1.0" encoding="utf-8"?>
-<ds:datastoreItem xmlns:ds="http://schemas.openxmlformats.org/officeDocument/2006/customXml" ds:itemID="{C67B4D8E-64F7-47A9-B3BF-F64BFAB75AE9}">
+<ds:datastoreItem xmlns:ds="http://schemas.openxmlformats.org/officeDocument/2006/customXml" ds:itemID="{DDB465F1-E781-4FA4-B869-92744D957980}">
   <ds:schemaRefs>
     <ds:schemaRef ds:uri="http://schemas.openxmlformats.org/officeDocument/2006/bibliography"/>
   </ds:schemaRefs>

</xml_diff>

<commit_message>
changes due to final review
</commit_message>
<xml_diff>
--- a/CapstoneP2/ReportOuts/SensorProjectFinalResults.docx
+++ b/CapstoneP2/ReportOuts/SensorProjectFinalResults.docx
@@ -2,7 +2,6 @@
 <file path=word/document.xml><?xml version="1.0" encoding="utf-8"?>
 <w:document xmlns:wpc="http://schemas.microsoft.com/office/word/2010/wordprocessingCanvas" xmlns:cx="http://schemas.microsoft.com/office/drawing/2014/chartex" xmlns:cx1="http://schemas.microsoft.com/office/drawing/2015/9/8/chartex" xmlns:cx2="http://schemas.microsoft.com/office/drawing/2015/10/21/chartex" xmlns:cx3="http://schemas.microsoft.com/office/drawing/2016/5/9/chartex" xmlns:cx4="http://schemas.microsoft.com/office/drawing/2016/5/10/chartex" xmlns:cx5="http://schemas.microsoft.com/office/drawing/2016/5/11/chartex" xmlns:cx6="http://schemas.microsoft.com/office/drawing/2016/5/12/chartex" xmlns:cx7="http://schemas.microsoft.com/office/drawing/2016/5/13/chartex" xmlns:cx8="http://schemas.microsoft.com/office/drawing/2016/5/14/chartex" xmlns:mc="http://schemas.openxmlformats.org/markup-compatibility/2006" xmlns:aink="http://schemas.microsoft.com/office/drawing/2016/ink" xmlns:am3d="http://schemas.microsoft.com/office/drawing/2017/model3d" xmlns:o="urn:schemas-microsoft-com:office:office" xmlns:r="http://schemas.openxmlformats.org/officeDocument/2006/relationships" xmlns:m="http://schemas.openxmlformats.org/officeDocument/2006/math" xmlns:v="urn:schemas-microsoft-com:vml" xmlns:wp14="http://schemas.microsoft.com/office/word/2010/wordprocessingDrawing" xmlns:wp="http://schemas.openxmlformats.org/drawingml/2006/wordprocessingDrawing" xmlns:w10="urn:schemas-microsoft-com:office:word" xmlns:w="http://schemas.openxmlformats.org/wordprocessingml/2006/main" xmlns:w14="http://schemas.microsoft.com/office/word/2010/wordml" xmlns:w15="http://schemas.microsoft.com/office/word/2012/wordml" xmlns:w16cid="http://schemas.microsoft.com/office/word/2016/wordml/cid" xmlns:w16se="http://schemas.microsoft.com/office/word/2015/wordml/symex" xmlns:wpg="http://schemas.microsoft.com/office/word/2010/wordprocessingGroup" xmlns:wpi="http://schemas.microsoft.com/office/word/2010/wordprocessingInk" xmlns:wne="http://schemas.microsoft.com/office/word/2006/wordml" xmlns:wps="http://schemas.microsoft.com/office/word/2010/wordprocessingShape" mc:Ignorable="w14 w15 w16se w16cid wp14">
   <w:body>
-    <w:p/>
     <w:p>
       <w:r>
         <w:t xml:space="preserve">It is well known </w:t>
@@ -77,7 +76,17 @@
           <w:color w:val="222222"/>
           <w:shd w:val="clear" w:color="auto" w:fill="FFFFFF"/>
         </w:rPr>
-        <w:t xml:space="preserve"> such as faulty component detection in manufacturing machinery, natural language processing (NLP), </w:t>
+        <w:t xml:space="preserve"> such as faulty component detection in </w:t>
+      </w:r>
+      <w:bookmarkStart w:id="0" w:name="_GoBack"/>
+      <w:bookmarkEnd w:id="0"/>
+      <w:r>
+        <w:rPr>
+          <w:rFonts w:eastAsiaTheme="minorEastAsia" w:cstheme="minorHAnsi"/>
+          <w:color w:val="222222"/>
+          <w:shd w:val="clear" w:color="auto" w:fill="FFFFFF"/>
+        </w:rPr>
+        <w:t xml:space="preserve">manufacturing machinery, natural language processing (NLP), </w:t>
       </w:r>
       <w:r>
         <w:t xml:space="preserve">human activity monitoring, patient specific ECG classification, structural health monitoring and anomaly detection in power electronic circuitry. </w:t>
@@ -121,7 +130,13 @@
         <w:t xml:space="preserve">  </w:t>
       </w:r>
       <w:r>
-        <w:t>Feature engineering is the heart of the classic approach to signal processing and machine learning using features extracted from the output of the Fast Fourier Transform</w:t>
+        <w:t>Feature engineering is the heart of the classic approach to signal processing and machine learning using features extracted from the output of</w:t>
+      </w:r>
+      <w:r>
+        <w:t xml:space="preserve"> algorithms such as</w:t>
+      </w:r>
+      <w:r>
+        <w:t xml:space="preserve"> the Fast Fourier Transform</w:t>
       </w:r>
       <w:r>
         <w:t xml:space="preserve"> (FFT)</w:t>
@@ -132,34 +147,71 @@
       <w:r>
         <w:t xml:space="preserve"> (DWT)</w:t>
       </w:r>
-      <w:bookmarkStart w:id="0" w:name="_GoBack"/>
-      <w:bookmarkEnd w:id="0"/>
       <w:r>
         <w:t xml:space="preserve"> for this paper.  </w:t>
       </w:r>
       <w:r>
-        <w:t>The contemporary approach is to use 1D CNN</w:t>
+        <w:t xml:space="preserve">The contemporary approach </w:t>
+      </w:r>
+      <w:r>
+        <w:t>will</w:t>
+      </w:r>
+      <w:r>
+        <w:t xml:space="preserve"> use 1D CNN</w:t>
       </w:r>
       <w:r>
         <w:t xml:space="preserve"> and raw signals as input to the 1D CNN model</w:t>
       </w:r>
       <w:r>
-        <w:t>.  Both techniques will be used in this paper and the results compared.</w:t>
+        <w:t xml:space="preserve">.  There is no need to input features to the 1D CNN; </w:t>
+      </w:r>
+      <w:r>
+        <w:t xml:space="preserve">the model </w:t>
+      </w:r>
+      <w:r>
+        <w:t>will automatically define</w:t>
+      </w:r>
+      <w:r>
+        <w:t xml:space="preserve"> features</w:t>
+      </w:r>
+      <w:r>
+        <w:t xml:space="preserve"> (feature maps)</w:t>
+      </w:r>
+      <w:r>
+        <w:t xml:space="preserve"> through backpropogation</w:t>
+      </w:r>
+      <w:r>
+        <w:t xml:space="preserve">.  Both </w:t>
+      </w:r>
+      <w:r>
+        <w:t>approaches</w:t>
+      </w:r>
+      <w:r>
+        <w:t xml:space="preserve"> will be used in this paper and the results compared.</w:t>
       </w:r>
       <w:r>
         <w:t xml:space="preserve">  Finally, the classic and contemporary approaches </w:t>
       </w:r>
       <w:r>
-        <w:t>were</w:t>
-      </w:r>
-      <w:r>
-        <w:t xml:space="preserve"> combined by extracting features from 1D CNN</w:t>
-      </w:r>
-      <w:r>
-        <w:t>, FFT and DWT and conventional classification algorithms</w:t>
-      </w:r>
-      <w:r>
-        <w:t xml:space="preserve"> were used.</w:t>
+        <w:t xml:space="preserve">will be </w:t>
+      </w:r>
+      <w:r>
+        <w:t>combined by extracting features from 1D CNN</w:t>
+      </w:r>
+      <w:r>
+        <w:t xml:space="preserve">, FFT and DWT and </w:t>
+      </w:r>
+      <w:r>
+        <w:t xml:space="preserve">then </w:t>
+      </w:r>
+      <w:r>
+        <w:t>conventional classification algorithms</w:t>
+      </w:r>
+      <w:r>
+        <w:t xml:space="preserve"> </w:t>
+      </w:r>
+      <w:r>
+        <w:t>will be used.</w:t>
       </w:r>
     </w:p>
     <w:p/>
@@ -210,7 +262,7 @@
           <w:r>
             <w:fldChar w:fldCharType="separate"/>
           </w:r>
-          <w:hyperlink w:anchor="_Toc32744759" w:history="1">
+          <w:hyperlink w:anchor="_Toc32914430" w:history="1">
             <w:r>
               <w:rPr>
                 <w:rStyle w:val="Hyperlink"/>
@@ -252,7 +304,7 @@
                 <w:noProof/>
                 <w:webHidden/>
               </w:rPr>
-              <w:instrText xml:space="preserve"> PAGEREF _Toc32744759 \h </w:instrText>
+              <w:instrText xml:space="preserve"> PAGEREF _Toc32914430 \h </w:instrText>
             </w:r>
             <w:r>
               <w:rPr>
@@ -291,7 +343,7 @@
               <w:noProof/>
             </w:rPr>
           </w:pPr>
-          <w:hyperlink w:anchor="_Toc32744760" w:history="1">
+          <w:hyperlink w:anchor="_Toc32914431" w:history="1">
             <w:r>
               <w:rPr>
                 <w:rStyle w:val="Hyperlink"/>
@@ -332,7 +384,7 @@
                 <w:noProof/>
                 <w:webHidden/>
               </w:rPr>
-              <w:instrText xml:space="preserve"> PAGEREF _Toc32744760 \h </w:instrText>
+              <w:instrText xml:space="preserve"> PAGEREF _Toc32914431 \h </w:instrText>
             </w:r>
             <w:r>
               <w:rPr>
@@ -371,7 +423,7 @@
               <w:noProof/>
             </w:rPr>
           </w:pPr>
-          <w:hyperlink w:anchor="_Toc32744761" w:history="1">
+          <w:hyperlink w:anchor="_Toc32914432" w:history="1">
             <w:r>
               <w:rPr>
                 <w:rStyle w:val="Hyperlink"/>
@@ -413,7 +465,7 @@
                 <w:noProof/>
                 <w:webHidden/>
               </w:rPr>
-              <w:instrText xml:space="preserve"> PAGEREF _Toc32744761 \h </w:instrText>
+              <w:instrText xml:space="preserve"> PAGEREF _Toc32914432 \h </w:instrText>
             </w:r>
             <w:r>
               <w:rPr>
@@ -452,7 +504,7 @@
               <w:noProof/>
             </w:rPr>
           </w:pPr>
-          <w:hyperlink w:anchor="_Toc32744762" w:history="1">
+          <w:hyperlink w:anchor="_Toc32914433" w:history="1">
             <w:r>
               <w:rPr>
                 <w:rStyle w:val="Hyperlink"/>
@@ -494,7 +546,7 @@
                 <w:noProof/>
                 <w:webHidden/>
               </w:rPr>
-              <w:instrText xml:space="preserve"> PAGEREF _Toc32744762 \h </w:instrText>
+              <w:instrText xml:space="preserve"> PAGEREF _Toc32914433 \h </w:instrText>
             </w:r>
             <w:r>
               <w:rPr>
@@ -533,7 +585,7 @@
               <w:noProof/>
             </w:rPr>
           </w:pPr>
-          <w:hyperlink w:anchor="_Toc32744763" w:history="1">
+          <w:hyperlink w:anchor="_Toc32914434" w:history="1">
             <w:r>
               <w:rPr>
                 <w:rStyle w:val="Hyperlink"/>
@@ -575,7 +627,7 @@
                 <w:noProof/>
                 <w:webHidden/>
               </w:rPr>
-              <w:instrText xml:space="preserve"> PAGEREF _Toc32744763 \h </w:instrText>
+              <w:instrText xml:space="preserve"> PAGEREF _Toc32914434 \h </w:instrText>
             </w:r>
             <w:r>
               <w:rPr>
@@ -614,7 +666,7 @@
               <w:noProof/>
             </w:rPr>
           </w:pPr>
-          <w:hyperlink w:anchor="_Toc32744764" w:history="1">
+          <w:hyperlink w:anchor="_Toc32914435" w:history="1">
             <w:r>
               <w:rPr>
                 <w:rStyle w:val="Hyperlink"/>
@@ -655,7 +707,7 @@
                 <w:noProof/>
                 <w:webHidden/>
               </w:rPr>
-              <w:instrText xml:space="preserve"> PAGEREF _Toc32744764 \h </w:instrText>
+              <w:instrText xml:space="preserve"> PAGEREF _Toc32914435 \h </w:instrText>
             </w:r>
             <w:r>
               <w:rPr>
@@ -694,7 +746,7 @@
               <w:noProof/>
             </w:rPr>
           </w:pPr>
-          <w:hyperlink w:anchor="_Toc32744765" w:history="1">
+          <w:hyperlink w:anchor="_Toc32914436" w:history="1">
             <w:r>
               <w:rPr>
                 <w:rStyle w:val="Hyperlink"/>
@@ -736,7 +788,7 @@
                 <w:noProof/>
                 <w:webHidden/>
               </w:rPr>
-              <w:instrText xml:space="preserve"> PAGEREF _Toc32744765 \h </w:instrText>
+              <w:instrText xml:space="preserve"> PAGEREF _Toc32914436 \h </w:instrText>
             </w:r>
             <w:r>
               <w:rPr>
@@ -775,7 +827,7 @@
               <w:noProof/>
             </w:rPr>
           </w:pPr>
-          <w:hyperlink w:anchor="_Toc32744766" w:history="1">
+          <w:hyperlink w:anchor="_Toc32914437" w:history="1">
             <w:r>
               <w:rPr>
                 <w:rStyle w:val="Hyperlink"/>
@@ -817,7 +869,7 @@
                 <w:noProof/>
                 <w:webHidden/>
               </w:rPr>
-              <w:instrText xml:space="preserve"> PAGEREF _Toc32744766 \h </w:instrText>
+              <w:instrText xml:space="preserve"> PAGEREF _Toc32914437 \h </w:instrText>
             </w:r>
             <w:r>
               <w:rPr>
@@ -837,7 +889,7 @@
                 <w:noProof/>
                 <w:webHidden/>
               </w:rPr>
-              <w:t>12</w:t>
+              <w:t>11</w:t>
             </w:r>
             <w:r>
               <w:rPr>
@@ -856,7 +908,7 @@
               <w:noProof/>
             </w:rPr>
           </w:pPr>
-          <w:hyperlink w:anchor="_Toc32744767" w:history="1">
+          <w:hyperlink w:anchor="_Toc32914438" w:history="1">
             <w:r>
               <w:rPr>
                 <w:rStyle w:val="Hyperlink"/>
@@ -898,7 +950,7 @@
                 <w:noProof/>
                 <w:webHidden/>
               </w:rPr>
-              <w:instrText xml:space="preserve"> PAGEREF _Toc32744767 \h </w:instrText>
+              <w:instrText xml:space="preserve"> PAGEREF _Toc32914438 \h </w:instrText>
             </w:r>
             <w:r>
               <w:rPr>
@@ -941,7 +993,7 @@
               <w:noProof/>
             </w:rPr>
           </w:pPr>
-          <w:hyperlink w:anchor="_Toc32744768" w:history="1">
+          <w:hyperlink w:anchor="_Toc32914439" w:history="1">
             <w:r>
               <w:rPr>
                 <w:rStyle w:val="Hyperlink"/>
@@ -983,7 +1035,7 @@
                 <w:noProof/>
                 <w:webHidden/>
               </w:rPr>
-              <w:instrText xml:space="preserve"> PAGEREF _Toc32744768 \h </w:instrText>
+              <w:instrText xml:space="preserve"> PAGEREF _Toc32914439 \h </w:instrText>
             </w:r>
             <w:r>
               <w:rPr>
@@ -1003,7 +1055,7 @@
                 <w:noProof/>
                 <w:webHidden/>
               </w:rPr>
-              <w:t>14</w:t>
+              <w:t>13</w:t>
             </w:r>
             <w:r>
               <w:rPr>
@@ -1026,7 +1078,7 @@
               <w:noProof/>
             </w:rPr>
           </w:pPr>
-          <w:hyperlink w:anchor="_Toc32744769" w:history="1">
+          <w:hyperlink w:anchor="_Toc32914440" w:history="1">
             <w:r>
               <w:rPr>
                 <w:rStyle w:val="Hyperlink"/>
@@ -1068,7 +1120,7 @@
                 <w:noProof/>
                 <w:webHidden/>
               </w:rPr>
-              <w:instrText xml:space="preserve"> PAGEREF _Toc32744769 \h </w:instrText>
+              <w:instrText xml:space="preserve"> PAGEREF _Toc32914440 \h </w:instrText>
             </w:r>
             <w:r>
               <w:rPr>
@@ -1111,7 +1163,7 @@
               <w:noProof/>
             </w:rPr>
           </w:pPr>
-          <w:hyperlink w:anchor="_Toc32744770" w:history="1">
+          <w:hyperlink w:anchor="_Toc32914441" w:history="1">
             <w:r>
               <w:rPr>
                 <w:rStyle w:val="Hyperlink"/>
@@ -1153,7 +1205,7 @@
                 <w:noProof/>
                 <w:webHidden/>
               </w:rPr>
-              <w:instrText xml:space="preserve"> PAGEREF _Toc32744770 \h </w:instrText>
+              <w:instrText xml:space="preserve"> PAGEREF _Toc32914441 \h </w:instrText>
             </w:r>
             <w:r>
               <w:rPr>
@@ -1196,7 +1248,7 @@
               <w:noProof/>
             </w:rPr>
           </w:pPr>
-          <w:hyperlink w:anchor="_Toc32744771" w:history="1">
+          <w:hyperlink w:anchor="_Toc32914442" w:history="1">
             <w:r>
               <w:rPr>
                 <w:rStyle w:val="Hyperlink"/>
@@ -1238,7 +1290,7 @@
                 <w:noProof/>
                 <w:webHidden/>
               </w:rPr>
-              <w:instrText xml:space="preserve"> PAGEREF _Toc32744771 \h </w:instrText>
+              <w:instrText xml:space="preserve"> PAGEREF _Toc32914442 \h </w:instrText>
             </w:r>
             <w:r>
               <w:rPr>
@@ -1277,7 +1329,7 @@
               <w:noProof/>
             </w:rPr>
           </w:pPr>
-          <w:hyperlink w:anchor="_Toc32744772" w:history="1">
+          <w:hyperlink w:anchor="_Toc32914443" w:history="1">
             <w:r>
               <w:rPr>
                 <w:rStyle w:val="Hyperlink"/>
@@ -1319,7 +1371,7 @@
                 <w:noProof/>
                 <w:webHidden/>
               </w:rPr>
-              <w:instrText xml:space="preserve"> PAGEREF _Toc32744772 \h </w:instrText>
+              <w:instrText xml:space="preserve"> PAGEREF _Toc32914443 \h </w:instrText>
             </w:r>
             <w:r>
               <w:rPr>
@@ -1358,7 +1410,7 @@
               <w:noProof/>
             </w:rPr>
           </w:pPr>
-          <w:hyperlink w:anchor="_Toc32744773" w:history="1">
+          <w:hyperlink w:anchor="_Toc32914444" w:history="1">
             <w:r>
               <w:rPr>
                 <w:rStyle w:val="Hyperlink"/>
@@ -1400,7 +1452,7 @@
                 <w:noProof/>
                 <w:webHidden/>
               </w:rPr>
-              <w:instrText xml:space="preserve"> PAGEREF _Toc32744773 \h </w:instrText>
+              <w:instrText xml:space="preserve"> PAGEREF _Toc32914444 \h </w:instrText>
             </w:r>
             <w:r>
               <w:rPr>
@@ -1439,7 +1491,7 @@
               <w:noProof/>
             </w:rPr>
           </w:pPr>
-          <w:hyperlink w:anchor="_Toc32744774" w:history="1">
+          <w:hyperlink w:anchor="_Toc32914445" w:history="1">
             <w:r>
               <w:rPr>
                 <w:rStyle w:val="Hyperlink"/>
@@ -1481,7 +1533,7 @@
                 <w:noProof/>
                 <w:webHidden/>
               </w:rPr>
-              <w:instrText xml:space="preserve"> PAGEREF _Toc32744774 \h </w:instrText>
+              <w:instrText xml:space="preserve"> PAGEREF _Toc32914445 \h </w:instrText>
             </w:r>
             <w:r>
               <w:rPr>
@@ -1520,7 +1572,7 @@
               <w:noProof/>
             </w:rPr>
           </w:pPr>
-          <w:hyperlink w:anchor="_Toc32744775" w:history="1">
+          <w:hyperlink w:anchor="_Toc32914446" w:history="1">
             <w:r>
               <w:rPr>
                 <w:rStyle w:val="Hyperlink"/>
@@ -1561,7 +1613,7 @@
                 <w:noProof/>
                 <w:webHidden/>
               </w:rPr>
-              <w:instrText xml:space="preserve"> PAGEREF _Toc32744775 \h </w:instrText>
+              <w:instrText xml:space="preserve"> PAGEREF _Toc32914446 \h </w:instrText>
             </w:r>
             <w:r>
               <w:rPr>
@@ -1610,15 +1662,19 @@
           <w:shd w:val="clear" w:color="auto" w:fill="FFFFFF"/>
         </w:rPr>
       </w:pPr>
-      <w:r>
-        <w:br w:type="page"/>
-      </w:r>
-      <w:bookmarkStart w:id="1" w:name="_Toc32744759"/>
-      <w:r>
-        <w:rPr>
-          <w:shd w:val="clear" w:color="auto" w:fill="FFFFFF"/>
-        </w:rPr>
-        <w:lastRenderedPageBreak/>
+    </w:p>
+    <w:p>
+      <w:pPr>
+        <w:pStyle w:val="Heading1"/>
+        <w:rPr>
+          <w:shd w:val="clear" w:color="auto" w:fill="FFFFFF"/>
+        </w:rPr>
+      </w:pPr>
+      <w:bookmarkStart w:id="1" w:name="_Toc32914430"/>
+      <w:r>
+        <w:rPr>
+          <w:shd w:val="clear" w:color="auto" w:fill="FFFFFF"/>
+        </w:rPr>
         <w:t>Executive Overview</w:t>
       </w:r>
       <w:bookmarkEnd w:id="1"/>
@@ -2560,7 +2616,7 @@
           <w:color w:val="000000" w:themeColor="text1"/>
           <w:shd w:val="clear" w:color="auto" w:fill="FFFFFF"/>
         </w:rPr>
-        <w:t>input to a classification algorithm combining the two approaches.  The results showed this approach outperformed the classi</w:t>
+        <w:t xml:space="preserve">input to a classification algorithm </w:t>
       </w:r>
       <w:r>
         <w:rPr>
@@ -2568,6 +2624,31 @@
           <w:color w:val="000000" w:themeColor="text1"/>
           <w:shd w:val="clear" w:color="auto" w:fill="FFFFFF"/>
         </w:rPr>
+        <w:lastRenderedPageBreak/>
+        <w:t>combining the two approaches.  The results showed this approach</w:t>
+      </w:r>
+      <w:r>
+        <w:rPr>
+          <w:rFonts w:cstheme="minorHAnsi"/>
+          <w:color w:val="000000" w:themeColor="text1"/>
+          <w:shd w:val="clear" w:color="auto" w:fill="FFFFFF"/>
+        </w:rPr>
+        <w:t xml:space="preserve"> proved to be very successful and</w:t>
+      </w:r>
+      <w:r>
+        <w:rPr>
+          <w:rFonts w:cstheme="minorHAnsi"/>
+          <w:color w:val="000000" w:themeColor="text1"/>
+          <w:shd w:val="clear" w:color="auto" w:fill="FFFFFF"/>
+        </w:rPr>
+        <w:t xml:space="preserve"> outperformed the classi</w:t>
+      </w:r>
+      <w:r>
+        <w:rPr>
+          <w:rFonts w:cstheme="minorHAnsi"/>
+          <w:color w:val="000000" w:themeColor="text1"/>
+          <w:shd w:val="clear" w:color="auto" w:fill="FFFFFF"/>
+        </w:rPr>
         <w:t>c</w:t>
       </w:r>
       <w:r>
@@ -2576,7 +2657,15 @@
           <w:color w:val="000000" w:themeColor="text1"/>
           <w:shd w:val="clear" w:color="auto" w:fill="FFFFFF"/>
         </w:rPr>
-        <w:t xml:space="preserve"> and contemporary approaches.  </w:t>
+        <w:t xml:space="preserve"> and contemporary approaches</w:t>
+      </w:r>
+      <w:r>
+        <w:rPr>
+          <w:rFonts w:cstheme="minorHAnsi"/>
+          <w:color w:val="000000" w:themeColor="text1"/>
+          <w:shd w:val="clear" w:color="auto" w:fill="FFFFFF"/>
+        </w:rPr>
+        <w:t xml:space="preserve"> separately.</w:t>
       </w:r>
     </w:p>
     <w:p>
@@ -2588,7 +2677,7 @@
       <w:pPr>
         <w:pStyle w:val="Heading1"/>
       </w:pPr>
-      <w:bookmarkStart w:id="2" w:name="_Toc32744760"/>
+      <w:bookmarkStart w:id="2" w:name="_Toc32914431"/>
       <w:r>
         <w:t>Introduction</w:t>
       </w:r>
@@ -3224,7 +3313,16 @@
           <w:color w:val="222222"/>
           <w:shd w:val="clear" w:color="auto" w:fill="FFFFFF"/>
         </w:rPr>
-        <w:t>Vibration signals were collected using a 16 channel DAT recorder, and were post processed in a Matlab format</w:t>
+        <w:t xml:space="preserve">Vibration signals were collected using a 16 channel DAT recorder, and were post processed in a </w:t>
+      </w:r>
+      <w:r>
+        <w:rPr>
+          <w:rFonts w:cstheme="minorHAnsi"/>
+          <w:color w:val="222222"/>
+          <w:shd w:val="clear" w:color="auto" w:fill="FFFFFF"/>
+        </w:rPr>
+        <w:lastRenderedPageBreak/>
+        <w:t>Matlab format</w:t>
       </w:r>
       <w:r>
         <w:rPr>
@@ -3639,7 +3737,7 @@
           <w:shd w:val="clear" w:color="auto" w:fill="FFFFFF"/>
         </w:rPr>
       </w:pPr>
-      <w:bookmarkStart w:id="3" w:name="_Toc32744761"/>
+      <w:bookmarkStart w:id="3" w:name="_Toc32914432"/>
       <w:r>
         <w:rPr>
           <w:shd w:val="clear" w:color="auto" w:fill="FFFFFF"/>
@@ -3818,7 +3916,6 @@
         <w:spacing w:after="0"/>
       </w:pPr>
       <w:r>
-        <w:lastRenderedPageBreak/>
         <w:t xml:space="preserve">The following shows what typical </w:t>
       </w:r>
       <w:r>
@@ -4220,7 +4317,7 @@
         <w:rPr>
           <w:noProof/>
         </w:rPr>
-        <w:t>arwe</w:t>
+        <w:t>were</w:t>
       </w:r>
       <w:r>
         <w:rPr>
@@ -4367,7 +4464,7 @@
           <w:shd w:val="clear" w:color="auto" w:fill="FFFFFF"/>
         </w:rPr>
       </w:pPr>
-      <w:bookmarkStart w:id="4" w:name="_Toc32744762"/>
+      <w:bookmarkStart w:id="4" w:name="_Toc32914433"/>
       <w:r>
         <w:rPr>
           <w:shd w:val="clear" w:color="auto" w:fill="FFFFFF"/>
@@ -5494,7 +5591,7 @@
           <w:shd w:val="clear" w:color="auto" w:fill="FFFFFF"/>
         </w:rPr>
       </w:pPr>
-      <w:bookmarkStart w:id="5" w:name="_Toc32744763"/>
+      <w:bookmarkStart w:id="5" w:name="_Toc32914434"/>
       <w:r>
         <w:rPr>
           <w:shd w:val="clear" w:color="auto" w:fill="FFFFFF"/>
@@ -5610,10 +5707,8 @@
       </w:r>
       <w:r>
         <w:rPr>
-          <w:rFonts w:ascii="Helvetica" w:hAnsi="Helvetica" w:cs="Helvetica"/>
+          <w:rFonts w:cstheme="minorHAnsi"/>
           <w:color w:val="000000"/>
-          <w:sz w:val="21"/>
-          <w:szCs w:val="21"/>
           <w:shd w:val="clear" w:color="auto" w:fill="FFFFFF"/>
         </w:rPr>
         <w:t>Wavelets exist only for a finite duration and come in different shapes. Choosing the right wavelet is important, and the best way choose a wavelet is by trial and error.</w:t>
@@ -5815,10 +5910,8 @@
       </w:r>
       <w:r>
         <w:rPr>
-          <w:rFonts w:ascii="Helvetica" w:hAnsi="Helvetica" w:cs="Helvetica"/>
+          <w:rFonts w:cstheme="minorHAnsi"/>
           <w:color w:val="000000"/>
-          <w:sz w:val="21"/>
-          <w:szCs w:val="21"/>
           <w:shd w:val="clear" w:color="auto" w:fill="FFFFFF"/>
         </w:rPr>
         <w:t>Signals typically consist of slowly changing waves with abrupt short-term changes to the waves.</w:t>
@@ -5826,10 +5919,8 @@
       <w:sdt>
         <w:sdtPr>
           <w:rPr>
-            <w:rFonts w:ascii="Helvetica" w:hAnsi="Helvetica" w:cs="Helvetica"/>
+            <w:rFonts w:cstheme="minorHAnsi"/>
             <w:color w:val="000000"/>
-            <w:sz w:val="21"/>
-            <w:szCs w:val="21"/>
             <w:shd w:val="clear" w:color="auto" w:fill="FFFFFF"/>
           </w:rPr>
           <w:id w:val="345061532"/>
@@ -5839,62 +5930,41 @@
         <w:sdtContent>
           <w:r>
             <w:rPr>
-              <w:rFonts w:ascii="Helvetica" w:hAnsi="Helvetica" w:cs="Helvetica"/>
+              <w:rFonts w:cstheme="minorHAnsi"/>
               <w:color w:val="000000"/>
-              <w:sz w:val="21"/>
-              <w:szCs w:val="21"/>
               <w:shd w:val="clear" w:color="auto" w:fill="FFFFFF"/>
             </w:rPr>
             <w:fldChar w:fldCharType="begin"/>
           </w:r>
           <w:r>
             <w:rPr>
-              <w:rFonts w:ascii="Helvetica" w:hAnsi="Helvetica" w:cs="Helvetica"/>
+              <w:rFonts w:cstheme="minorHAnsi"/>
               <w:color w:val="000000"/>
-              <w:sz w:val="21"/>
-              <w:szCs w:val="21"/>
               <w:shd w:val="clear" w:color="auto" w:fill="FFFFFF"/>
             </w:rPr>
             <w:instrText xml:space="preserve">CITATION Dev \l 1033 </w:instrText>
           </w:r>
           <w:r>
             <w:rPr>
-              <w:rFonts w:ascii="Helvetica" w:hAnsi="Helvetica" w:cs="Helvetica"/>
+              <w:rFonts w:cstheme="minorHAnsi"/>
               <w:color w:val="000000"/>
-              <w:sz w:val="21"/>
-              <w:szCs w:val="21"/>
               <w:shd w:val="clear" w:color="auto" w:fill="FFFFFF"/>
             </w:rPr>
             <w:fldChar w:fldCharType="separate"/>
           </w:r>
           <w:r>
             <w:rPr>
-              <w:rFonts w:ascii="Helvetica" w:hAnsi="Helvetica" w:cs="Helvetica"/>
+              <w:rFonts w:cstheme="minorHAnsi"/>
               <w:noProof/>
               <w:color w:val="000000"/>
-              <w:sz w:val="21"/>
-              <w:szCs w:val="21"/>
               <w:shd w:val="clear" w:color="auto" w:fill="FFFFFF"/>
             </w:rPr>
-            <w:t xml:space="preserve"> </w:t>
+            <w:t xml:space="preserve"> (Devleker)</w:t>
           </w:r>
           <w:r>
             <w:rPr>
-              <w:rFonts w:ascii="Helvetica" w:hAnsi="Helvetica" w:cs="Helvetica"/>
-              <w:noProof/>
+              <w:rFonts w:cstheme="minorHAnsi"/>
               <w:color w:val="000000"/>
-              <w:sz w:val="21"/>
-              <w:szCs w:val="21"/>
-              <w:shd w:val="clear" w:color="auto" w:fill="FFFFFF"/>
-            </w:rPr>
-            <w:t>(Devleker)</w:t>
-          </w:r>
-          <w:r>
-            <w:rPr>
-              <w:rFonts w:ascii="Helvetica" w:hAnsi="Helvetica" w:cs="Helvetica"/>
-              <w:color w:val="000000"/>
-              <w:sz w:val="21"/>
-              <w:szCs w:val="21"/>
               <w:shd w:val="clear" w:color="auto" w:fill="FFFFFF"/>
             </w:rPr>
             <w:fldChar w:fldCharType="end"/>
@@ -5903,121 +5973,89 @@
       </w:sdt>
       <w:r>
         <w:rPr>
-          <w:rFonts w:ascii="Helvetica" w:hAnsi="Helvetica" w:cs="Helvetica"/>
+          <w:rFonts w:cstheme="minorHAnsi"/>
           <w:color w:val="000000"/>
-          <w:sz w:val="21"/>
-          <w:szCs w:val="21"/>
-          <w:shd w:val="clear" w:color="auto" w:fill="FFFFFF"/>
-        </w:rPr>
-        <w:t xml:space="preserve"> It is the abrupt changes that are of specific interest to machine learning as it provides a blueprint of the behavior of the signal at that time. To </w:t>
-      </w:r>
-      <w:r>
-        <w:rPr>
-          <w:rFonts w:ascii="Helvetica" w:hAnsi="Helvetica" w:cs="Helvetica"/>
+          <w:shd w:val="clear" w:color="auto" w:fill="FFFFFF"/>
+        </w:rPr>
+        <w:t xml:space="preserve"> It is the abrupt changes that are of specific interest to machine learning as it provides a blueprint of the behavior of the signal at that time. To find these </w:t>
+      </w:r>
+      <w:r>
+        <w:rPr>
+          <w:rFonts w:cstheme="minorHAnsi"/>
           <w:color w:val="000000"/>
-          <w:sz w:val="21"/>
-          <w:szCs w:val="21"/>
           <w:shd w:val="clear" w:color="auto" w:fill="FFFFFF"/>
         </w:rPr>
         <w:lastRenderedPageBreak/>
-        <w:t xml:space="preserve">find these </w:t>
-      </w:r>
-      <w:r>
-        <w:rPr>
-          <w:rFonts w:ascii="Helvetica" w:hAnsi="Helvetica" w:cs="Helvetica"/>
+        <w:t xml:space="preserve">slow and </w:t>
+      </w:r>
+      <w:r>
+        <w:rPr>
+          <w:rFonts w:cstheme="minorHAnsi"/>
           <w:color w:val="000000"/>
-          <w:sz w:val="21"/>
-          <w:szCs w:val="21"/>
-          <w:shd w:val="clear" w:color="auto" w:fill="FFFFFF"/>
-        </w:rPr>
-        <w:t xml:space="preserve">slow and </w:t>
-      </w:r>
-      <w:r>
-        <w:rPr>
-          <w:rFonts w:ascii="Helvetica" w:hAnsi="Helvetica" w:cs="Helvetica"/>
+          <w:shd w:val="clear" w:color="auto" w:fill="FFFFFF"/>
+        </w:rPr>
+        <w:t xml:space="preserve">abrupt changes, DWT uses </w:t>
+      </w:r>
+      <w:r>
+        <w:rPr>
+          <w:rFonts w:cstheme="minorHAnsi"/>
           <w:color w:val="000000"/>
-          <w:sz w:val="21"/>
-          <w:szCs w:val="21"/>
-          <w:shd w:val="clear" w:color="auto" w:fill="FFFFFF"/>
-        </w:rPr>
-        <w:t xml:space="preserve">abrupt changes, DWT uses </w:t>
-      </w:r>
-      <w:r>
-        <w:rPr>
-          <w:rFonts w:ascii="Helvetica" w:hAnsi="Helvetica" w:cs="Helvetica"/>
+          <w:shd w:val="clear" w:color="auto" w:fill="FFFFFF"/>
+        </w:rPr>
+        <w:t xml:space="preserve">wavelets along with </w:t>
+      </w:r>
+      <w:r>
+        <w:rPr>
+          <w:rFonts w:cstheme="minorHAnsi"/>
           <w:color w:val="000000"/>
-          <w:sz w:val="21"/>
-          <w:szCs w:val="21"/>
-          <w:shd w:val="clear" w:color="auto" w:fill="FFFFFF"/>
-        </w:rPr>
-        <w:t xml:space="preserve">wavelets along with </w:t>
-      </w:r>
-      <w:r>
-        <w:rPr>
-          <w:rFonts w:ascii="Helvetica" w:hAnsi="Helvetica" w:cs="Helvetica"/>
+          <w:shd w:val="clear" w:color="auto" w:fill="FFFFFF"/>
+        </w:rPr>
+        <w:t>high pass and low pass filter banks</w:t>
+      </w:r>
+      <w:r>
+        <w:rPr>
+          <w:rFonts w:cstheme="minorHAnsi"/>
           <w:color w:val="000000"/>
-          <w:sz w:val="21"/>
-          <w:szCs w:val="21"/>
-          <w:shd w:val="clear" w:color="auto" w:fill="FFFFFF"/>
-        </w:rPr>
-        <w:t>high pass and low pass filter banks</w:t>
-      </w:r>
-      <w:r>
-        <w:rPr>
-          <w:rFonts w:ascii="Helvetica" w:hAnsi="Helvetica" w:cs="Helvetica"/>
+          <w:shd w:val="clear" w:color="auto" w:fill="FFFFFF"/>
+        </w:rPr>
+        <w:t xml:space="preserve">. </w:t>
+      </w:r>
+      <w:r>
+        <w:rPr>
+          <w:rFonts w:cstheme="minorHAnsi"/>
           <w:color w:val="000000"/>
-          <w:sz w:val="21"/>
-          <w:szCs w:val="21"/>
-          <w:shd w:val="clear" w:color="auto" w:fill="FFFFFF"/>
-        </w:rPr>
-        <w:t xml:space="preserve">. </w:t>
-      </w:r>
-      <w:r>
-        <w:rPr>
-          <w:rFonts w:ascii="Helvetica" w:hAnsi="Helvetica" w:cs="Helvetica"/>
+          <w:shd w:val="clear" w:color="auto" w:fill="FFFFFF"/>
+        </w:rPr>
+        <w:t xml:space="preserve"> The </w:t>
+      </w:r>
+      <w:r>
+        <w:rPr>
+          <w:rFonts w:cstheme="minorHAnsi"/>
           <w:color w:val="000000"/>
-          <w:sz w:val="21"/>
-          <w:szCs w:val="21"/>
-          <w:shd w:val="clear" w:color="auto" w:fill="FFFFFF"/>
-        </w:rPr>
-        <w:t xml:space="preserve"> The </w:t>
-      </w:r>
-      <w:r>
-        <w:rPr>
-          <w:rFonts w:ascii="Helvetica" w:hAnsi="Helvetica" w:cs="Helvetica"/>
+          <w:shd w:val="clear" w:color="auto" w:fill="FFFFFF"/>
+        </w:rPr>
+        <w:t>signal is split into high frequency and low frequency signals at each level</w:t>
+      </w:r>
+      <w:r>
+        <w:rPr>
+          <w:rFonts w:cstheme="minorHAnsi"/>
           <w:color w:val="000000"/>
-          <w:sz w:val="21"/>
-          <w:szCs w:val="21"/>
-          <w:shd w:val="clear" w:color="auto" w:fill="FFFFFF"/>
-        </w:rPr>
-        <w:t>signal is split into high frequency and low frequency signals at each level</w:t>
-      </w:r>
-      <w:r>
-        <w:rPr>
-          <w:rFonts w:ascii="Helvetica" w:hAnsi="Helvetica" w:cs="Helvetica"/>
+          <w:shd w:val="clear" w:color="auto" w:fill="FFFFFF"/>
+        </w:rPr>
+        <w:t xml:space="preserve"> of filtering</w:t>
+      </w:r>
+      <w:r>
+        <w:rPr>
+          <w:rFonts w:cstheme="minorHAnsi"/>
           <w:color w:val="000000"/>
-          <w:sz w:val="21"/>
-          <w:szCs w:val="21"/>
-          <w:shd w:val="clear" w:color="auto" w:fill="FFFFFF"/>
-        </w:rPr>
-        <w:t xml:space="preserve"> of filtering</w:t>
-      </w:r>
-      <w:r>
-        <w:rPr>
-          <w:rFonts w:ascii="Helvetica" w:hAnsi="Helvetica" w:cs="Helvetica"/>
+          <w:shd w:val="clear" w:color="auto" w:fill="FFFFFF"/>
+        </w:rPr>
+        <w:t xml:space="preserve">.  The </w:t>
+      </w:r>
+      <w:r>
+        <w:rPr>
+          <w:rFonts w:cstheme="minorHAnsi"/>
           <w:color w:val="000000"/>
-          <w:sz w:val="21"/>
-          <w:szCs w:val="21"/>
-          <w:shd w:val="clear" w:color="auto" w:fill="FFFFFF"/>
-        </w:rPr>
-        <w:t xml:space="preserve">.  The </w:t>
-      </w:r>
-      <w:r>
-        <w:rPr>
-          <w:rFonts w:ascii="Helvetica" w:hAnsi="Helvetica" w:cs="Helvetica"/>
-          <w:color w:val="000000"/>
-          <w:sz w:val="21"/>
-          <w:szCs w:val="21"/>
           <w:shd w:val="clear" w:color="auto" w:fill="FFFFFF"/>
         </w:rPr>
         <w:t>following shows how high pass and low pass filtering works.</w:t>
@@ -7511,7 +7549,7 @@
           <w:noProof/>
         </w:rPr>
       </w:pPr>
-      <w:bookmarkStart w:id="6" w:name="_Toc32744764"/>
+      <w:bookmarkStart w:id="6" w:name="_Toc32914435"/>
       <w:r>
         <w:rPr>
           <w:noProof/>
@@ -7800,10 +7838,10 @@
         </w:rPr>
         <w:lastRenderedPageBreak/>
         <w:drawing>
-          <wp:inline distT="0" distB="0" distL="0" distR="0" wp14:anchorId="20CFE2D4" wp14:editId="4FBEB5AE">
-            <wp:extent cx="4729094" cy="2103649"/>
-            <wp:effectExtent l="0" t="0" r="0" b="0"/>
-            <wp:docPr id="26" name="Picture 26"/>
+          <wp:inline distT="0" distB="0" distL="0" distR="0" wp14:anchorId="334792E6" wp14:editId="4108914C">
+            <wp:extent cx="4851400" cy="1873250"/>
+            <wp:effectExtent l="0" t="0" r="6350" b="0"/>
+            <wp:docPr id="1" name="Picture 1"/>
             <wp:cNvGraphicFramePr>
               <a:graphicFrameLocks xmlns:a="http://schemas.openxmlformats.org/drawingml/2006/main" noChangeAspect="1"/>
             </wp:cNvGraphicFramePr>
@@ -7823,7 +7861,7 @@
                   <pic:spPr>
                     <a:xfrm>
                       <a:off x="0" y="0"/>
-                      <a:ext cx="4762086" cy="2118325"/>
+                      <a:ext cx="4880380" cy="1884440"/>
                     </a:xfrm>
                     <a:prstGeom prst="rect">
                       <a:avLst/>
@@ -7939,7 +7977,7 @@
           <w:shd w:val="clear" w:color="auto" w:fill="FFFFFF"/>
         </w:rPr>
       </w:pPr>
-      <w:bookmarkStart w:id="7" w:name="_Toc32744765"/>
+      <w:bookmarkStart w:id="7" w:name="_Toc32914436"/>
       <w:r>
         <w:rPr>
           <w:rFonts w:eastAsiaTheme="minorEastAsia"/>
@@ -7970,10 +8008,10 @@
           <w:noProof/>
         </w:rPr>
         <w:drawing>
-          <wp:inline distT="0" distB="0" distL="0" distR="0" wp14:anchorId="0B7A3F11" wp14:editId="0836146A">
-            <wp:extent cx="4350007" cy="2335340"/>
-            <wp:effectExtent l="0" t="0" r="0" b="8255"/>
-            <wp:docPr id="44" name="Picture 44"/>
+          <wp:inline distT="0" distB="0" distL="0" distR="0" wp14:anchorId="7FCC53A8" wp14:editId="2F0552F9">
+            <wp:extent cx="5060950" cy="1631950"/>
+            <wp:effectExtent l="0" t="0" r="6350" b="6350"/>
+            <wp:docPr id="15" name="Picture 15"/>
             <wp:cNvGraphicFramePr>
               <a:graphicFrameLocks xmlns:a="http://schemas.openxmlformats.org/drawingml/2006/main" noChangeAspect="1"/>
             </wp:cNvGraphicFramePr>
@@ -7993,7 +8031,7 @@
                   <pic:spPr>
                     <a:xfrm>
                       <a:off x="0" y="0"/>
-                      <a:ext cx="4354631" cy="2337822"/>
+                      <a:ext cx="5066366" cy="1633696"/>
                     </a:xfrm>
                     <a:prstGeom prst="rect">
                       <a:avLst/>
@@ -8024,83 +8062,91 @@
           <w:shd w:val="clear" w:color="auto" w:fill="FFFFFF"/>
         </w:rPr>
       </w:pPr>
-      <w:bookmarkStart w:id="8" w:name="_Toc32744766"/>
+      <w:bookmarkStart w:id="8" w:name="_Toc32914437"/>
       <w:r>
         <w:rPr>
           <w:rFonts w:eastAsiaTheme="minorEastAsia"/>
           <w:shd w:val="clear" w:color="auto" w:fill="FFFFFF"/>
         </w:rPr>
+        <w:t>Data Preparation and Execution of Models</w:t>
+      </w:r>
+      <w:bookmarkEnd w:id="8"/>
+    </w:p>
+    <w:p>
+      <w:pPr>
+        <w:spacing w:after="0"/>
+        <w:rPr>
+          <w:rFonts w:eastAsiaTheme="minorEastAsia" w:cstheme="minorHAnsi"/>
+          <w:color w:val="222222"/>
+          <w:shd w:val="clear" w:color="auto" w:fill="FFFFFF"/>
+        </w:rPr>
+      </w:pPr>
+    </w:p>
+    <w:p>
+      <w:pPr>
+        <w:spacing w:after="0"/>
+        <w:rPr>
+          <w:rFonts w:eastAsiaTheme="minorEastAsia" w:cstheme="minorHAnsi"/>
+          <w:color w:val="222222"/>
+          <w:shd w:val="clear" w:color="auto" w:fill="FFFFFF"/>
+        </w:rPr>
+      </w:pPr>
+      <w:r>
+        <w:rPr>
+          <w:rFonts w:eastAsiaTheme="minorEastAsia" w:cstheme="minorHAnsi"/>
+          <w:color w:val="222222"/>
+          <w:shd w:val="clear" w:color="auto" w:fill="FFFFFF"/>
+        </w:rPr>
+        <w:t>The</w:t>
+      </w:r>
+      <w:r>
+        <w:rPr>
+          <w:rFonts w:eastAsiaTheme="minorEastAsia" w:cstheme="minorHAnsi"/>
+          <w:color w:val="222222"/>
+          <w:shd w:val="clear" w:color="auto" w:fill="FFFFFF"/>
+        </w:rPr>
+        <w:t xml:space="preserve"> data preparation </w:t>
+      </w:r>
+      <w:r>
+        <w:rPr>
+          <w:rFonts w:eastAsiaTheme="minorEastAsia" w:cstheme="minorHAnsi"/>
+          <w:color w:val="222222"/>
+          <w:shd w:val="clear" w:color="auto" w:fill="FFFFFF"/>
+        </w:rPr>
+        <w:t>process</w:t>
+      </w:r>
+      <w:r>
+        <w:rPr>
+          <w:rFonts w:eastAsiaTheme="minorEastAsia" w:cstheme="minorHAnsi"/>
+          <w:color w:val="222222"/>
+          <w:shd w:val="clear" w:color="auto" w:fill="FFFFFF"/>
+        </w:rPr>
+        <w:t xml:space="preserve"> for the contemporary approach</w:t>
+      </w:r>
+      <w:r>
+        <w:rPr>
+          <w:rFonts w:eastAsiaTheme="minorEastAsia" w:cstheme="minorHAnsi"/>
+          <w:color w:val="222222"/>
+          <w:shd w:val="clear" w:color="auto" w:fill="FFFFFF"/>
+        </w:rPr>
+        <w:t xml:space="preserve"> consists of segmenting the signals into 256</w:t>
+      </w:r>
+      <w:r>
+        <w:rPr>
+          <w:rFonts w:eastAsiaTheme="minorEastAsia" w:cstheme="minorHAnsi"/>
+          <w:color w:val="222222"/>
+          <w:shd w:val="clear" w:color="auto" w:fill="FFFFFF"/>
+        </w:rPr>
+        <w:t xml:space="preserve"> sample segments and performing a train/test split of 70% training and 30% testing.  The 70% </w:t>
+      </w:r>
+      <w:r>
+        <w:rPr>
+          <w:rFonts w:eastAsiaTheme="minorEastAsia" w:cstheme="minorHAnsi"/>
+          <w:color w:val="222222"/>
+          <w:shd w:val="clear" w:color="auto" w:fill="FFFFFF"/>
+        </w:rPr>
         <w:lastRenderedPageBreak/>
-        <w:t>Data Preparation and Execution of Models</w:t>
-      </w:r>
-      <w:bookmarkEnd w:id="8"/>
-    </w:p>
-    <w:p>
-      <w:pPr>
-        <w:spacing w:after="0"/>
-        <w:rPr>
-          <w:rFonts w:eastAsiaTheme="minorEastAsia" w:cstheme="minorHAnsi"/>
-          <w:color w:val="222222"/>
-          <w:shd w:val="clear" w:color="auto" w:fill="FFFFFF"/>
-        </w:rPr>
-      </w:pPr>
-    </w:p>
-    <w:p>
-      <w:pPr>
-        <w:spacing w:after="0"/>
-        <w:rPr>
-          <w:rFonts w:eastAsiaTheme="minorEastAsia" w:cstheme="minorHAnsi"/>
-          <w:color w:val="222222"/>
-          <w:shd w:val="clear" w:color="auto" w:fill="FFFFFF"/>
-        </w:rPr>
-      </w:pPr>
-      <w:r>
-        <w:rPr>
-          <w:rFonts w:eastAsiaTheme="minorEastAsia" w:cstheme="minorHAnsi"/>
-          <w:color w:val="222222"/>
-          <w:shd w:val="clear" w:color="auto" w:fill="FFFFFF"/>
-        </w:rPr>
-        <w:t>The</w:t>
-      </w:r>
-      <w:r>
-        <w:rPr>
-          <w:rFonts w:eastAsiaTheme="minorEastAsia" w:cstheme="minorHAnsi"/>
-          <w:color w:val="222222"/>
-          <w:shd w:val="clear" w:color="auto" w:fill="FFFFFF"/>
-        </w:rPr>
-        <w:t xml:space="preserve"> data preparation </w:t>
-      </w:r>
-      <w:r>
-        <w:rPr>
-          <w:rFonts w:eastAsiaTheme="minorEastAsia" w:cstheme="minorHAnsi"/>
-          <w:color w:val="222222"/>
-          <w:shd w:val="clear" w:color="auto" w:fill="FFFFFF"/>
-        </w:rPr>
-        <w:t>process</w:t>
-      </w:r>
-      <w:r>
-        <w:rPr>
-          <w:rFonts w:eastAsiaTheme="minorEastAsia" w:cstheme="minorHAnsi"/>
-          <w:color w:val="222222"/>
-          <w:shd w:val="clear" w:color="auto" w:fill="FFFFFF"/>
-        </w:rPr>
-        <w:t xml:space="preserve"> for the contemporary approach</w:t>
-      </w:r>
-      <w:r>
-        <w:rPr>
-          <w:rFonts w:eastAsiaTheme="minorEastAsia" w:cstheme="minorHAnsi"/>
-          <w:color w:val="222222"/>
-          <w:shd w:val="clear" w:color="auto" w:fill="FFFFFF"/>
-        </w:rPr>
-        <w:t xml:space="preserve"> consists of segmenting the signals into 256</w:t>
-      </w:r>
-      <w:r>
-        <w:rPr>
-          <w:rFonts w:eastAsiaTheme="minorEastAsia" w:cstheme="minorHAnsi"/>
-          <w:color w:val="222222"/>
-          <w:shd w:val="clear" w:color="auto" w:fill="FFFFFF"/>
-        </w:rPr>
-        <w:t xml:space="preserve"> sample segments and performing a train/test split of 70% training and 30% testing.  The 70% training was further divided into 70% training and 30% validation.  The </w:t>
+        <w:t xml:space="preserve">training was further divided into 70% training and 30% validation.  The </w:t>
       </w:r>
       <w:r>
         <w:rPr>
@@ -8152,10 +8198,10 @@
           <w:noProof/>
         </w:rPr>
         <w:drawing>
-          <wp:inline distT="0" distB="0" distL="0" distR="0" wp14:anchorId="244788C0" wp14:editId="599C513E">
-            <wp:extent cx="5158567" cy="1997937"/>
-            <wp:effectExtent l="0" t="0" r="4445" b="2540"/>
-            <wp:docPr id="36" name="Picture 36"/>
+          <wp:inline distT="0" distB="0" distL="0" distR="0" wp14:anchorId="5EA9BFE7" wp14:editId="3CCA1F59">
+            <wp:extent cx="5441950" cy="2006438"/>
+            <wp:effectExtent l="0" t="0" r="6350" b="0"/>
+            <wp:docPr id="30" name="Picture 30"/>
             <wp:cNvGraphicFramePr>
               <a:graphicFrameLocks xmlns:a="http://schemas.openxmlformats.org/drawingml/2006/main" noChangeAspect="1"/>
             </wp:cNvGraphicFramePr>
@@ -8175,7 +8221,7 @@
                   <pic:spPr>
                     <a:xfrm>
                       <a:off x="0" y="0"/>
-                      <a:ext cx="5222001" cy="2022505"/>
+                      <a:ext cx="5487339" cy="2023173"/>
                     </a:xfrm>
                     <a:prstGeom prst="rect">
                       <a:avLst/>
@@ -8511,75 +8557,75 @@
           <w:color w:val="222222"/>
           <w:shd w:val="clear" w:color="auto" w:fill="FFFFFF"/>
         </w:rPr>
+        <w:t>N</w:t>
+      </w:r>
+      <w:r>
+        <w:rPr>
+          <w:rFonts w:eastAsiaTheme="minorEastAsia" w:cstheme="minorHAnsi"/>
+          <w:color w:val="222222"/>
+          <w:shd w:val="clear" w:color="auto" w:fill="FFFFFF"/>
+        </w:rPr>
+        <w:t xml:space="preserve">ote there is no need to further subdivide the training input as was done in the </w:t>
+      </w:r>
+      <w:r>
+        <w:rPr>
+          <w:rFonts w:eastAsiaTheme="minorEastAsia" w:cstheme="minorHAnsi"/>
+          <w:color w:val="222222"/>
+          <w:shd w:val="clear" w:color="auto" w:fill="FFFFFF"/>
+        </w:rPr>
+        <w:t>1D</w:t>
+      </w:r>
+      <w:r>
+        <w:rPr>
+          <w:rFonts w:eastAsiaTheme="minorEastAsia" w:cstheme="minorHAnsi"/>
+          <w:color w:val="222222"/>
+          <w:shd w:val="clear" w:color="auto" w:fill="FFFFFF"/>
+        </w:rPr>
+        <w:t xml:space="preserve"> CNN.  Once the features are extracted a series of machine learning algorithms are executed against the model.   Testing data is then predicted as usual.  Accuracy, classification report</w:t>
+      </w:r>
+      <w:r>
+        <w:rPr>
+          <w:rFonts w:eastAsiaTheme="minorEastAsia" w:cstheme="minorHAnsi"/>
+          <w:color w:val="222222"/>
+          <w:shd w:val="clear" w:color="auto" w:fill="FFFFFF"/>
+        </w:rPr>
+        <w:t>s and confusion matrices</w:t>
+      </w:r>
+      <w:r>
+        <w:rPr>
+          <w:rFonts w:eastAsiaTheme="minorEastAsia" w:cstheme="minorHAnsi"/>
+          <w:color w:val="222222"/>
+          <w:shd w:val="clear" w:color="auto" w:fill="FFFFFF"/>
+        </w:rPr>
+        <w:t xml:space="preserve"> are created.</w:t>
+      </w:r>
+    </w:p>
+    <w:p>
+      <w:pPr>
+        <w:spacing w:after="0"/>
+        <w:rPr>
+          <w:rFonts w:eastAsiaTheme="minorEastAsia" w:cstheme="minorHAnsi"/>
+          <w:color w:val="222222"/>
+          <w:shd w:val="clear" w:color="auto" w:fill="FFFFFF"/>
+        </w:rPr>
+      </w:pPr>
+    </w:p>
+    <w:p>
+      <w:pPr>
+        <w:spacing w:after="0"/>
+        <w:rPr>
+          <w:rFonts w:eastAsiaTheme="minorEastAsia" w:cstheme="minorHAnsi"/>
+          <w:color w:val="222222"/>
+          <w:shd w:val="clear" w:color="auto" w:fill="FFFFFF"/>
+        </w:rPr>
+      </w:pPr>
+      <w:r>
+        <w:rPr>
+          <w:rFonts w:eastAsiaTheme="minorEastAsia" w:cstheme="minorHAnsi"/>
+          <w:color w:val="222222"/>
+          <w:shd w:val="clear" w:color="auto" w:fill="FFFFFF"/>
+        </w:rPr>
         <w:lastRenderedPageBreak/>
-        <w:t>N</w:t>
-      </w:r>
-      <w:r>
-        <w:rPr>
-          <w:rFonts w:eastAsiaTheme="minorEastAsia" w:cstheme="minorHAnsi"/>
-          <w:color w:val="222222"/>
-          <w:shd w:val="clear" w:color="auto" w:fill="FFFFFF"/>
-        </w:rPr>
-        <w:t xml:space="preserve">ote there is no need to further subdivide the training input as was done in the </w:t>
-      </w:r>
-      <w:r>
-        <w:rPr>
-          <w:rFonts w:eastAsiaTheme="minorEastAsia" w:cstheme="minorHAnsi"/>
-          <w:color w:val="222222"/>
-          <w:shd w:val="clear" w:color="auto" w:fill="FFFFFF"/>
-        </w:rPr>
-        <w:t>1D</w:t>
-      </w:r>
-      <w:r>
-        <w:rPr>
-          <w:rFonts w:eastAsiaTheme="minorEastAsia" w:cstheme="minorHAnsi"/>
-          <w:color w:val="222222"/>
-          <w:shd w:val="clear" w:color="auto" w:fill="FFFFFF"/>
-        </w:rPr>
-        <w:t xml:space="preserve"> CNN.  Once the features are extracted a series of machine learning algorithms are executed against the model.   Testing data is then predicted as usual.  Accuracy, classification report</w:t>
-      </w:r>
-      <w:r>
-        <w:rPr>
-          <w:rFonts w:eastAsiaTheme="minorEastAsia" w:cstheme="minorHAnsi"/>
-          <w:color w:val="222222"/>
-          <w:shd w:val="clear" w:color="auto" w:fill="FFFFFF"/>
-        </w:rPr>
-        <w:t>s and confusion matrices</w:t>
-      </w:r>
-      <w:r>
-        <w:rPr>
-          <w:rFonts w:eastAsiaTheme="minorEastAsia" w:cstheme="minorHAnsi"/>
-          <w:color w:val="222222"/>
-          <w:shd w:val="clear" w:color="auto" w:fill="FFFFFF"/>
-        </w:rPr>
-        <w:t xml:space="preserve"> are created.</w:t>
-      </w:r>
-    </w:p>
-    <w:p>
-      <w:pPr>
-        <w:spacing w:after="0"/>
-        <w:rPr>
-          <w:rFonts w:eastAsiaTheme="minorEastAsia" w:cstheme="minorHAnsi"/>
-          <w:color w:val="222222"/>
-          <w:shd w:val="clear" w:color="auto" w:fill="FFFFFF"/>
-        </w:rPr>
-      </w:pPr>
-    </w:p>
-    <w:p>
-      <w:pPr>
-        <w:spacing w:after="0"/>
-        <w:rPr>
-          <w:rFonts w:eastAsiaTheme="minorEastAsia" w:cstheme="minorHAnsi"/>
-          <w:color w:val="222222"/>
-          <w:shd w:val="clear" w:color="auto" w:fill="FFFFFF"/>
-        </w:rPr>
-      </w:pPr>
-      <w:r>
-        <w:rPr>
-          <w:rFonts w:eastAsiaTheme="minorEastAsia" w:cstheme="minorHAnsi"/>
-          <w:color w:val="222222"/>
-          <w:shd w:val="clear" w:color="auto" w:fill="FFFFFF"/>
-        </w:rPr>
         <w:t>The final model is a combined model of the classic and contemporary models by extracting features from all three techniques, FFT, DWT and 1D CNN.  The combined feature set is then used as input to the XGBoost algorithm.</w:t>
       </w:r>
     </w:p>
@@ -8652,7 +8698,7 @@
           <w:shd w:val="clear" w:color="auto" w:fill="FFFFFF"/>
         </w:rPr>
       </w:pPr>
-      <w:bookmarkStart w:id="9" w:name="_Toc32744767"/>
+      <w:bookmarkStart w:id="9" w:name="_Toc32914438"/>
       <w:r>
         <w:rPr>
           <w:rFonts w:eastAsiaTheme="minorEastAsia"/>
@@ -8687,7 +8733,39 @@
           <w:color w:val="222222"/>
           <w:shd w:val="clear" w:color="auto" w:fill="FFFFFF"/>
         </w:rPr>
-        <w:t>Both the contemporary and classic approaches performed well.  The contemporary approach performed the best with an accuracy score of .9</w:t>
+        <w:t xml:space="preserve">Both the contemporary and classic approaches performed well.  The contemporary approach </w:t>
+      </w:r>
+      <w:r>
+        <w:rPr>
+          <w:rFonts w:eastAsiaTheme="minorEastAsia" w:cstheme="minorHAnsi"/>
+          <w:color w:val="222222"/>
+          <w:shd w:val="clear" w:color="auto" w:fill="FFFFFF"/>
+        </w:rPr>
+        <w:t>outperformed</w:t>
+      </w:r>
+      <w:r>
+        <w:rPr>
+          <w:rFonts w:eastAsiaTheme="minorEastAsia" w:cstheme="minorHAnsi"/>
+          <w:color w:val="222222"/>
+          <w:shd w:val="clear" w:color="auto" w:fill="FFFFFF"/>
+        </w:rPr>
+        <w:t xml:space="preserve"> </w:t>
+      </w:r>
+      <w:r>
+        <w:rPr>
+          <w:rFonts w:eastAsiaTheme="minorEastAsia" w:cstheme="minorHAnsi"/>
+          <w:color w:val="222222"/>
+          <w:shd w:val="clear" w:color="auto" w:fill="FFFFFF"/>
+        </w:rPr>
+        <w:t>the classic approach</w:t>
+      </w:r>
+      <w:r>
+        <w:rPr>
+          <w:rFonts w:eastAsiaTheme="minorEastAsia" w:cstheme="minorHAnsi"/>
+          <w:color w:val="222222"/>
+          <w:shd w:val="clear" w:color="auto" w:fill="FFFFFF"/>
+        </w:rPr>
+        <w:t xml:space="preserve"> with an accuracy score of .9</w:t>
       </w:r>
       <w:r>
         <w:rPr>
@@ -8703,7 +8781,15 @@
           <w:color w:val="222222"/>
           <w:shd w:val="clear" w:color="auto" w:fill="FFFFFF"/>
         </w:rPr>
-        <w:t>.  The classic approach had good scores when the FFT features were combined with the DWT features as one set of features.  XGBoost and Gradient Boosting performed the best as compared to other classification algorithms using the classic approach.  The following is the results of all of the runs.</w:t>
+        <w:t xml:space="preserve">.  The classic approach had good scores when the FFT features were combined with the DWT features as one set of features.  </w:t>
+      </w:r>
+      <w:r>
+        <w:rPr>
+          <w:rFonts w:eastAsiaTheme="minorEastAsia" w:cstheme="minorHAnsi"/>
+          <w:color w:val="222222"/>
+          <w:shd w:val="clear" w:color="auto" w:fill="FFFFFF"/>
+        </w:rPr>
+        <w:t xml:space="preserve">Combining the contemporary and classis approaches together through feature engineering performed the best overall.  </w:t>
       </w:r>
     </w:p>
     <w:p>
@@ -8788,7 +8874,23 @@
           <w:color w:val="222222"/>
           <w:shd w:val="clear" w:color="auto" w:fill="FFFFFF"/>
         </w:rPr>
-        <w:t xml:space="preserve"> best scores FFT &amp; DWT combined engineered features ran in 17 minutes</w:t>
+        <w:t xml:space="preserve"> best scores</w:t>
+      </w:r>
+      <w:r>
+        <w:rPr>
+          <w:rFonts w:eastAsiaTheme="minorEastAsia" w:cstheme="minorHAnsi"/>
+          <w:color w:val="222222"/>
+          <w:shd w:val="clear" w:color="auto" w:fill="FFFFFF"/>
+        </w:rPr>
+        <w:t>:</w:t>
+      </w:r>
+      <w:r>
+        <w:rPr>
+          <w:rFonts w:eastAsiaTheme="minorEastAsia" w:cstheme="minorHAnsi"/>
+          <w:color w:val="222222"/>
+          <w:shd w:val="clear" w:color="auto" w:fill="FFFFFF"/>
+        </w:rPr>
+        <w:t xml:space="preserve"> FFT &amp; DWT combined engineered features ran in 17 minutes</w:t>
       </w:r>
       <w:r>
         <w:rPr>
@@ -8873,7 +8975,7 @@
           <w:shd w:val="clear" w:color="auto" w:fill="FFFFFF"/>
         </w:rPr>
       </w:pPr>
-      <w:bookmarkStart w:id="10" w:name="_Toc32744768"/>
+      <w:bookmarkStart w:id="10" w:name="_Toc32914439"/>
       <w:r>
         <w:rPr>
           <w:rFonts w:eastAsiaTheme="minorEastAsia"/>
@@ -8920,6 +9022,7 @@
         <w:rPr>
           <w:noProof/>
         </w:rPr>
+        <w:lastRenderedPageBreak/>
         <w:drawing>
           <wp:inline distT="0" distB="0" distL="0" distR="0" wp14:anchorId="3B723C7D" wp14:editId="56FAD502">
             <wp:extent cx="2920829" cy="1711757"/>
@@ -9403,7 +9506,7 @@
           <w:shd w:val="clear" w:color="auto" w:fill="FFFFFF"/>
         </w:rPr>
       </w:pPr>
-      <w:bookmarkStart w:id="11" w:name="_Toc32744769"/>
+      <w:bookmarkStart w:id="11" w:name="_Toc32914440"/>
       <w:r>
         <w:rPr>
           <w:rFonts w:eastAsiaTheme="minorEastAsia"/>
@@ -9694,7 +9797,7 @@
           <w:shd w:val="clear" w:color="auto" w:fill="FFFFFF"/>
         </w:rPr>
       </w:pPr>
-      <w:bookmarkStart w:id="12" w:name="_Toc32744770"/>
+      <w:bookmarkStart w:id="12" w:name="_Toc32914441"/>
       <w:r>
         <w:rPr>
           <w:rFonts w:eastAsiaTheme="minorEastAsia"/>
@@ -9928,7 +10031,7 @@
           <w:shd w:val="clear" w:color="auto" w:fill="FFFFFF"/>
         </w:rPr>
       </w:pPr>
-      <w:bookmarkStart w:id="13" w:name="_Toc32744771"/>
+      <w:bookmarkStart w:id="13" w:name="_Toc32914442"/>
       <w:r>
         <w:rPr>
           <w:rFonts w:eastAsiaTheme="minorEastAsia"/>
@@ -10991,7 +11094,7 @@
           <w:shd w:val="clear" w:color="auto" w:fill="FFFFFF"/>
         </w:rPr>
       </w:pPr>
-      <w:bookmarkStart w:id="14" w:name="_Toc32744772"/>
+      <w:bookmarkStart w:id="14" w:name="_Toc32914443"/>
       <w:r>
         <w:rPr>
           <w:rFonts w:eastAsiaTheme="minorEastAsia"/>
@@ -11463,7 +11566,7 @@
           <w:shd w:val="clear" w:color="auto" w:fill="FFFFFF"/>
         </w:rPr>
       </w:pPr>
-      <w:bookmarkStart w:id="15" w:name="_Toc32744773"/>
+      <w:bookmarkStart w:id="15" w:name="_Toc32914444"/>
       <w:r>
         <w:rPr>
           <w:rFonts w:eastAsiaTheme="minorEastAsia"/>
@@ -11491,54 +11594,164 @@
     <w:p>
       <w:pPr>
         <w:spacing w:after="0"/>
+        <w:rPr>
+          <w:rStyle w:val="Hyperlink"/>
+          <w:b/>
+          <w:bCs/>
+          <w:color w:val="auto"/>
+          <w:u w:val="none"/>
+        </w:rPr>
+      </w:pPr>
+      <w:r>
+        <w:rPr>
+          <w:rStyle w:val="Hyperlink"/>
+          <w:b/>
+          <w:bCs/>
+          <w:color w:val="auto"/>
+          <w:u w:val="none"/>
+        </w:rPr>
+        <w:t>Signal Analysis for Feature Engineering:</w:t>
+      </w:r>
+    </w:p>
+    <w:p>
+      <w:pPr>
+        <w:spacing w:after="0"/>
+        <w:rPr>
+          <w:rStyle w:val="Hyperlink"/>
+        </w:rPr>
+      </w:pPr>
+    </w:p>
+    <w:p>
+      <w:pPr>
+        <w:spacing w:after="0"/>
+        <w:rPr>
+          <w:rStyle w:val="Hyperlink"/>
+        </w:rPr>
       </w:pPr>
       <w:hyperlink r:id="rId65" w:history="1">
         <w:r>
           <w:rPr>
             <w:rStyle w:val="Hyperlink"/>
           </w:rPr>
-          <w:t>Signal Analysis for Feature Engineering</w:t>
+          <w:t>https://github.com/paulscheibal/SBDataScienceCert/blob/master/CapstoneP2/Notebooks/SignalAnalysisforFeatureEngineering.ipynb</w:t>
         </w:r>
       </w:hyperlink>
     </w:p>
     <w:p>
       <w:pPr>
         <w:spacing w:after="0"/>
-      </w:pPr>
-    </w:p>
-    <w:p>
-      <w:pPr>
-        <w:spacing w:after="0"/>
+        <w:rPr>
+          <w:rStyle w:val="Hyperlink"/>
+        </w:rPr>
+      </w:pPr>
+    </w:p>
+    <w:p>
+      <w:pPr>
+        <w:spacing w:after="0"/>
+        <w:rPr>
+          <w:rStyle w:val="Hyperlink"/>
+          <w:b/>
+          <w:bCs/>
+          <w:color w:val="auto"/>
+          <w:u w:val="none"/>
+        </w:rPr>
+      </w:pPr>
+      <w:r>
+        <w:rPr>
+          <w:rStyle w:val="Hyperlink"/>
+          <w:b/>
+          <w:bCs/>
+          <w:color w:val="auto"/>
+          <w:u w:val="none"/>
+        </w:rPr>
+        <w:t>Feature Engineering with Bearing Sensor Data:</w:t>
+      </w:r>
+    </w:p>
+    <w:p>
+      <w:pPr>
+        <w:spacing w:after="0"/>
+        <w:rPr>
+          <w:rStyle w:val="Hyperlink"/>
+        </w:rPr>
+      </w:pPr>
+    </w:p>
+    <w:p>
+      <w:pPr>
+        <w:spacing w:after="0"/>
+        <w:rPr>
+          <w:rStyle w:val="Hyperlink"/>
+        </w:rPr>
       </w:pPr>
       <w:hyperlink r:id="rId66" w:history="1">
         <w:r>
           <w:rPr>
             <w:rStyle w:val="Hyperlink"/>
           </w:rPr>
-          <w:t>Feature Engineering with Bearing Sensor Data</w:t>
+          <w:t>https://github.com/paulscheibal/SBDataScienceCert/blob/master/CapstoneP2/Notebooks/SignalFeatureEngineeringforBearingData.ipynb</w:t>
         </w:r>
       </w:hyperlink>
     </w:p>
     <w:p>
       <w:pPr>
         <w:spacing w:after="0"/>
-      </w:pPr>
-    </w:p>
-    <w:p>
-      <w:pPr>
-        <w:spacing w:after="0"/>
         <w:rPr>
           <w:rStyle w:val="Hyperlink"/>
         </w:rPr>
       </w:pPr>
-      <w:hyperlink r:id="rId67" w:history="1">
-        <w:r>
-          <w:rPr>
-            <w:rStyle w:val="Hyperlink"/>
-          </w:rPr>
-          <w:t>Execution of all Machine Learning Algorithms</w:t>
-        </w:r>
-      </w:hyperlink>
+    </w:p>
+    <w:p>
+      <w:pPr>
+        <w:spacing w:after="0"/>
+        <w:rPr>
+          <w:rStyle w:val="Hyperlink"/>
+          <w:b/>
+          <w:bCs/>
+          <w:color w:val="auto"/>
+          <w:u w:val="none"/>
+        </w:rPr>
+      </w:pPr>
+      <w:r>
+        <w:rPr>
+          <w:rStyle w:val="Hyperlink"/>
+          <w:b/>
+          <w:bCs/>
+          <w:color w:val="auto"/>
+          <w:u w:val="none"/>
+        </w:rPr>
+        <w:t>Execution of all Machine Learning Algorithms</w:t>
+      </w:r>
+      <w:r>
+        <w:rPr>
+          <w:rStyle w:val="Hyperlink"/>
+          <w:b/>
+          <w:bCs/>
+          <w:color w:val="auto"/>
+          <w:u w:val="none"/>
+        </w:rPr>
+        <w:t>:</w:t>
+      </w:r>
+    </w:p>
+    <w:p>
+      <w:pPr>
+        <w:spacing w:after="0"/>
+        <w:rPr>
+          <w:rStyle w:val="Hyperlink"/>
+        </w:rPr>
+      </w:pPr>
+    </w:p>
+    <w:p>
+      <w:pPr>
+        <w:spacing w:after="0"/>
+        <w:rPr>
+          <w:rStyle w:val="Hyperlink"/>
+        </w:rPr>
+      </w:pPr>
+      <w:r>
+        <w:rPr>
+          <w:rStyle w:val="Hyperlink"/>
+        </w:rPr>
+        <w:t>https://github.com/paulscheibal/SBDataScienceCert/blob/master/CapstoneP2/Notebooks/SignalMachineLearning_BearingData.ipynb</w:t>
+      </w:r>
     </w:p>
     <w:p>
       <w:pPr>
@@ -11561,7 +11774,7 @@
           <w:shd w:val="clear" w:color="auto" w:fill="FFFFFF"/>
         </w:rPr>
       </w:pPr>
-      <w:bookmarkStart w:id="16" w:name="_Toc32744774"/>
+      <w:bookmarkStart w:id="16" w:name="_Toc32914445"/>
       <w:r>
         <w:rPr>
           <w:rFonts w:eastAsiaTheme="minorEastAsia"/>
@@ -11802,6 +12015,7 @@
         <w:rPr>
           <w:noProof/>
         </w:rPr>
+        <w:lastRenderedPageBreak/>
         <w:t xml:space="preserve">Taspinar, A. (2018). </w:t>
       </w:r>
       <w:r>
@@ -11911,7 +12125,6 @@
         <w:spacing w:after="0"/>
       </w:pPr>
       <w:r>
-        <w:lastRenderedPageBreak/>
         <w:fldChar w:fldCharType="end"/>
       </w:r>
     </w:p>
@@ -11919,7 +12132,7 @@
       <w:pPr>
         <w:pStyle w:val="Heading1"/>
       </w:pPr>
-      <w:bookmarkStart w:id="17" w:name="_Toc32744775"/>
+      <w:bookmarkStart w:id="17" w:name="_Toc32914446"/>
       <w:r>
         <w:t>Special Thanks</w:t>
       </w:r>
@@ -11968,8 +12181,8 @@
       </w:pPr>
     </w:p>
     <w:sectPr>
-      <w:headerReference w:type="default" r:id="rId68"/>
-      <w:footerReference w:type="default" r:id="rId69"/>
+      <w:headerReference w:type="default" r:id="rId67"/>
+      <w:footerReference w:type="default" r:id="rId68"/>
       <w:pgSz w:w="12240" w:h="15840"/>
       <w:pgMar w:top="1440" w:right="1440" w:bottom="1440" w:left="1440" w:header="720" w:footer="720" w:gutter="0"/>
       <w:cols w:space="720"/>
@@ -12191,46 +12404,42 @@
     <w:pPr>
       <w:pStyle w:val="Header"/>
       <w:jc w:val="both"/>
+      <w:rPr>
+        <w:b/>
+        <w:bCs/>
+        <w:sz w:val="32"/>
+        <w:szCs w:val="32"/>
+      </w:rPr>
     </w:pPr>
     <w:r>
       <w:rPr>
+        <w:b/>
+        <w:bCs/>
         <w:noProof/>
+        <w:sz w:val="32"/>
+        <w:szCs w:val="32"/>
       </w:rPr>
-      <w:drawing>
-        <wp:inline distT="0" distB="0" distL="0" distR="0" wp14:anchorId="01BCFF6F" wp14:editId="4AA005B0">
-          <wp:extent cx="4914900" cy="409575"/>
-          <wp:effectExtent l="0" t="0" r="0" b="9525"/>
-          <wp:docPr id="1" name="Picture 1"/>
-          <wp:cNvGraphicFramePr>
-            <a:graphicFrameLocks xmlns:a="http://schemas.openxmlformats.org/drawingml/2006/main" noChangeAspect="1"/>
-          </wp:cNvGraphicFramePr>
-          <a:graphic xmlns:a="http://schemas.openxmlformats.org/drawingml/2006/main">
-            <a:graphicData uri="http://schemas.openxmlformats.org/drawingml/2006/picture">
-              <pic:pic xmlns:pic="http://schemas.openxmlformats.org/drawingml/2006/picture">
-                <pic:nvPicPr>
-                  <pic:cNvPr id="1" name=""/>
-                  <pic:cNvPicPr/>
-                </pic:nvPicPr>
-                <pic:blipFill>
-                  <a:blip r:embed="rId1"/>
-                  <a:stretch>
-                    <a:fillRect/>
-                  </a:stretch>
-                </pic:blipFill>
-                <pic:spPr>
-                  <a:xfrm>
-                    <a:off x="0" y="0"/>
-                    <a:ext cx="4914900" cy="409575"/>
-                  </a:xfrm>
-                  <a:prstGeom prst="rect">
-                    <a:avLst/>
-                  </a:prstGeom>
-                </pic:spPr>
-              </pic:pic>
-            </a:graphicData>
-          </a:graphic>
-        </wp:inline>
-      </w:drawing>
+      <w:t>Predicting Faulty Bearings</w:t>
+    </w:r>
+    <w:r>
+      <w:rPr>
+        <w:b/>
+        <w:bCs/>
+        <w:noProof/>
+        <w:sz w:val="32"/>
+        <w:szCs w:val="32"/>
+      </w:rPr>
+      <w:t xml:space="preserve"> using Sensor Data</w:t>
+    </w:r>
+    <w:r>
+      <w:rPr>
+        <w:b/>
+        <w:bCs/>
+        <w:noProof/>
+        <w:sz w:val="32"/>
+        <w:szCs w:val="32"/>
+      </w:rPr>
+      <w:t xml:space="preserve"> and Machine Learning</w:t>
     </w:r>
   </w:p>
 </w:hdr>
@@ -14441,7 +14650,7 @@
 </file>
 
 <file path=customXml/itemProps1.xml><?xml version="1.0" encoding="utf-8"?>
-<ds:datastoreItem xmlns:ds="http://schemas.openxmlformats.org/officeDocument/2006/customXml" ds:itemID="{DDB465F1-E781-4FA4-B869-92744D957980}">
+<ds:datastoreItem xmlns:ds="http://schemas.openxmlformats.org/officeDocument/2006/customXml" ds:itemID="{AAB34D6B-D672-4C07-806B-3DBF9DF1B917}">
   <ds:schemaRefs>
     <ds:schemaRef ds:uri="http://schemas.openxmlformats.org/officeDocument/2006/bibliography"/>
   </ds:schemaRefs>

</xml_diff>